<commit_message>
Arquivo JUNIT com Codigo Fonte
Modificado o codigo do JUNIT para testar a classe principal
</commit_message>
<xml_diff>
--- a/junit.docx
+++ b/junit.docx
@@ -2498,6 +2498,2778 @@
       </w:r>
     </w:p>
     <w:p/>
+    <w:p>
+      <w:pPr>
+        <w:autoSpaceDE w:val="0"/>
+        <w:autoSpaceDN w:val="0"/>
+        <w:adjustRightInd w:val="0"/>
+        <w:spacing w:after="0" w:line="240" w:lineRule="auto"/>
+        <w:rPr>
+          <w:rFonts w:cstheme="minorHAnsi"/>
+          <w:bCs/>
+          <w:color w:val="000000" w:themeColor="text1"/>
+          <w:sz w:val="20"/>
+          <w:szCs w:val="20"/>
+        </w:rPr>
+      </w:pPr>
+      <w:proofErr w:type="spellStart"/>
+      <w:r>
+        <w:rPr>
+          <w:rFonts w:cstheme="minorHAnsi"/>
+          <w:b/>
+          <w:bCs/>
+          <w:color w:val="000000" w:themeColor="text1"/>
+          <w:sz w:val="20"/>
+          <w:szCs w:val="20"/>
+        </w:rPr>
+        <w:t>JUnit</w:t>
+      </w:r>
+      <w:proofErr w:type="spellEnd"/>
+      <w:r>
+        <w:rPr>
+          <w:rFonts w:cstheme="minorHAnsi"/>
+          <w:b/>
+          <w:bCs/>
+          <w:color w:val="000000" w:themeColor="text1"/>
+          <w:sz w:val="20"/>
+          <w:szCs w:val="20"/>
+        </w:rPr>
+        <w:t xml:space="preserve"> </w:t>
+      </w:r>
+      <w:r>
+        <w:rPr>
+          <w:rFonts w:cstheme="minorHAnsi"/>
+          <w:b/>
+          <w:bCs/>
+          <w:color w:val="000000" w:themeColor="text1"/>
+          <w:sz w:val="20"/>
+          <w:szCs w:val="20"/>
+        </w:rPr>
+        <w:t>V2:</w:t>
+      </w:r>
+      <w:r>
+        <w:rPr>
+          <w:rFonts w:cstheme="minorHAnsi"/>
+          <w:b/>
+          <w:bCs/>
+          <w:color w:val="000000" w:themeColor="text1"/>
+          <w:sz w:val="20"/>
+          <w:szCs w:val="20"/>
+        </w:rPr>
+        <w:t xml:space="preserve"> </w:t>
+      </w:r>
+      <w:r>
+        <w:rPr>
+          <w:rFonts w:cstheme="minorHAnsi"/>
+          <w:bCs/>
+          <w:color w:val="000000" w:themeColor="text1"/>
+          <w:sz w:val="20"/>
+          <w:szCs w:val="20"/>
+        </w:rPr>
+        <w:t>Adicionado o código para o teste do código fonte</w:t>
+      </w:r>
+    </w:p>
+    <w:p>
+      <w:pPr>
+        <w:autoSpaceDE w:val="0"/>
+        <w:autoSpaceDN w:val="0"/>
+        <w:adjustRightInd w:val="0"/>
+        <w:spacing w:after="0" w:line="240" w:lineRule="auto"/>
+        <w:rPr>
+          <w:rFonts w:cstheme="minorHAnsi"/>
+          <w:b/>
+          <w:bCs/>
+          <w:color w:val="000000" w:themeColor="text1"/>
+          <w:sz w:val="20"/>
+          <w:szCs w:val="20"/>
+        </w:rPr>
+      </w:pPr>
+    </w:p>
+    <w:p>
+      <w:pPr>
+        <w:autoSpaceDE w:val="0"/>
+        <w:autoSpaceDN w:val="0"/>
+        <w:adjustRightInd w:val="0"/>
+        <w:spacing w:after="0" w:line="240" w:lineRule="auto"/>
+        <w:rPr>
+          <w:rFonts w:ascii="Consolas" w:hAnsi="Consolas" w:cs="Consolas"/>
+          <w:sz w:val="20"/>
+          <w:szCs w:val="20"/>
+          <w:lang w:val="en-US"/>
+        </w:rPr>
+      </w:pPr>
+      <w:r>
+        <w:rPr>
+          <w:rFonts w:ascii="Consolas" w:hAnsi="Consolas" w:cs="Consolas"/>
+          <w:b/>
+          <w:bCs/>
+          <w:color w:val="7F0055"/>
+          <w:sz w:val="20"/>
+          <w:szCs w:val="20"/>
+          <w:lang w:val="en-US"/>
+        </w:rPr>
+        <w:t>package</w:t>
+      </w:r>
+      <w:r>
+        <w:rPr>
+          <w:rFonts w:ascii="Consolas" w:hAnsi="Consolas" w:cs="Consolas"/>
+          <w:color w:val="000000"/>
+          <w:sz w:val="20"/>
+          <w:szCs w:val="20"/>
+          <w:lang w:val="en-US"/>
+        </w:rPr>
+        <w:t xml:space="preserve"> </w:t>
+      </w:r>
+      <w:proofErr w:type="spellStart"/>
+      <w:r>
+        <w:rPr>
+          <w:rFonts w:ascii="Consolas" w:hAnsi="Consolas" w:cs="Consolas"/>
+          <w:color w:val="000000"/>
+          <w:sz w:val="20"/>
+          <w:szCs w:val="20"/>
+          <w:lang w:val="en-US"/>
+        </w:rPr>
+        <w:t>nac</w:t>
+      </w:r>
+      <w:proofErr w:type="spellEnd"/>
+      <w:r>
+        <w:rPr>
+          <w:rFonts w:ascii="Consolas" w:hAnsi="Consolas" w:cs="Consolas"/>
+          <w:color w:val="000000"/>
+          <w:sz w:val="20"/>
+          <w:szCs w:val="20"/>
+          <w:lang w:val="en-US"/>
+        </w:rPr>
+        <w:t>;</w:t>
+      </w:r>
+    </w:p>
+    <w:p>
+      <w:pPr>
+        <w:autoSpaceDE w:val="0"/>
+        <w:autoSpaceDN w:val="0"/>
+        <w:adjustRightInd w:val="0"/>
+        <w:spacing w:after="0" w:line="240" w:lineRule="auto"/>
+        <w:rPr>
+          <w:rFonts w:ascii="Consolas" w:hAnsi="Consolas" w:cs="Consolas"/>
+          <w:sz w:val="20"/>
+          <w:szCs w:val="20"/>
+          <w:lang w:val="en-US"/>
+        </w:rPr>
+      </w:pPr>
+    </w:p>
+    <w:p>
+      <w:pPr>
+        <w:autoSpaceDE w:val="0"/>
+        <w:autoSpaceDN w:val="0"/>
+        <w:adjustRightInd w:val="0"/>
+        <w:spacing w:after="0" w:line="240" w:lineRule="auto"/>
+        <w:rPr>
+          <w:rFonts w:ascii="Consolas" w:hAnsi="Consolas" w:cs="Consolas"/>
+          <w:sz w:val="20"/>
+          <w:szCs w:val="20"/>
+          <w:lang w:val="en-US"/>
+        </w:rPr>
+      </w:pPr>
+      <w:r>
+        <w:rPr>
+          <w:rFonts w:ascii="Consolas" w:hAnsi="Consolas" w:cs="Consolas"/>
+          <w:b/>
+          <w:bCs/>
+          <w:color w:val="7F0055"/>
+          <w:sz w:val="20"/>
+          <w:szCs w:val="20"/>
+          <w:lang w:val="en-US"/>
+        </w:rPr>
+        <w:lastRenderedPageBreak/>
+        <w:t>import</w:t>
+      </w:r>
+      <w:r>
+        <w:rPr>
+          <w:rFonts w:ascii="Consolas" w:hAnsi="Consolas" w:cs="Consolas"/>
+          <w:color w:val="000000"/>
+          <w:sz w:val="20"/>
+          <w:szCs w:val="20"/>
+          <w:lang w:val="en-US"/>
+        </w:rPr>
+        <w:t xml:space="preserve"> </w:t>
+      </w:r>
+      <w:r>
+        <w:rPr>
+          <w:rFonts w:ascii="Consolas" w:hAnsi="Consolas" w:cs="Consolas"/>
+          <w:b/>
+          <w:bCs/>
+          <w:color w:val="7F0055"/>
+          <w:sz w:val="20"/>
+          <w:szCs w:val="20"/>
+          <w:lang w:val="en-US"/>
+        </w:rPr>
+        <w:t>static</w:t>
+      </w:r>
+      <w:r>
+        <w:rPr>
+          <w:rFonts w:ascii="Consolas" w:hAnsi="Consolas" w:cs="Consolas"/>
+          <w:color w:val="000000"/>
+          <w:sz w:val="20"/>
+          <w:szCs w:val="20"/>
+          <w:lang w:val="en-US"/>
+        </w:rPr>
+        <w:t xml:space="preserve"> </w:t>
+      </w:r>
+      <w:proofErr w:type="spellStart"/>
+      <w:proofErr w:type="gramStart"/>
+      <w:r>
+        <w:rPr>
+          <w:rFonts w:ascii="Consolas" w:hAnsi="Consolas" w:cs="Consolas"/>
+          <w:color w:val="000000"/>
+          <w:sz w:val="20"/>
+          <w:szCs w:val="20"/>
+          <w:lang w:val="en-US"/>
+        </w:rPr>
+        <w:t>org.junit</w:t>
+      </w:r>
+      <w:proofErr w:type="gramEnd"/>
+      <w:r>
+        <w:rPr>
+          <w:rFonts w:ascii="Consolas" w:hAnsi="Consolas" w:cs="Consolas"/>
+          <w:color w:val="000000"/>
+          <w:sz w:val="20"/>
+          <w:szCs w:val="20"/>
+          <w:lang w:val="en-US"/>
+        </w:rPr>
+        <w:t>.Assert</w:t>
+      </w:r>
+      <w:proofErr w:type="spellEnd"/>
+      <w:r>
+        <w:rPr>
+          <w:rFonts w:ascii="Consolas" w:hAnsi="Consolas" w:cs="Consolas"/>
+          <w:color w:val="000000"/>
+          <w:sz w:val="20"/>
+          <w:szCs w:val="20"/>
+          <w:lang w:val="en-US"/>
+        </w:rPr>
+        <w:t>.*;</w:t>
+      </w:r>
+    </w:p>
+    <w:p>
+      <w:pPr>
+        <w:autoSpaceDE w:val="0"/>
+        <w:autoSpaceDN w:val="0"/>
+        <w:adjustRightInd w:val="0"/>
+        <w:spacing w:after="0" w:line="240" w:lineRule="auto"/>
+        <w:rPr>
+          <w:rFonts w:ascii="Consolas" w:hAnsi="Consolas" w:cs="Consolas"/>
+          <w:sz w:val="20"/>
+          <w:szCs w:val="20"/>
+          <w:lang w:val="en-US"/>
+        </w:rPr>
+      </w:pPr>
+    </w:p>
+    <w:p>
+      <w:pPr>
+        <w:autoSpaceDE w:val="0"/>
+        <w:autoSpaceDN w:val="0"/>
+        <w:adjustRightInd w:val="0"/>
+        <w:spacing w:after="0" w:line="240" w:lineRule="auto"/>
+        <w:rPr>
+          <w:rFonts w:ascii="Consolas" w:hAnsi="Consolas" w:cs="Consolas"/>
+          <w:sz w:val="20"/>
+          <w:szCs w:val="20"/>
+          <w:lang w:val="en-US"/>
+        </w:rPr>
+      </w:pPr>
+      <w:r>
+        <w:rPr>
+          <w:rFonts w:ascii="Consolas" w:hAnsi="Consolas" w:cs="Consolas"/>
+          <w:b/>
+          <w:bCs/>
+          <w:color w:val="7F0055"/>
+          <w:sz w:val="20"/>
+          <w:szCs w:val="20"/>
+          <w:lang w:val="en-US"/>
+        </w:rPr>
+        <w:t>import</w:t>
+      </w:r>
+      <w:r>
+        <w:rPr>
+          <w:rFonts w:ascii="Consolas" w:hAnsi="Consolas" w:cs="Consolas"/>
+          <w:color w:val="000000"/>
+          <w:sz w:val="20"/>
+          <w:szCs w:val="20"/>
+          <w:lang w:val="en-US"/>
+        </w:rPr>
+        <w:t xml:space="preserve"> </w:t>
+      </w:r>
+      <w:proofErr w:type="spellStart"/>
+      <w:proofErr w:type="gramStart"/>
+      <w:r>
+        <w:rPr>
+          <w:rFonts w:ascii="Consolas" w:hAnsi="Consolas" w:cs="Consolas"/>
+          <w:color w:val="000000"/>
+          <w:sz w:val="20"/>
+          <w:szCs w:val="20"/>
+          <w:lang w:val="en-US"/>
+        </w:rPr>
+        <w:t>org.junit</w:t>
+      </w:r>
+      <w:proofErr w:type="gramEnd"/>
+      <w:r>
+        <w:rPr>
+          <w:rFonts w:ascii="Consolas" w:hAnsi="Consolas" w:cs="Consolas"/>
+          <w:color w:val="000000"/>
+          <w:sz w:val="20"/>
+          <w:szCs w:val="20"/>
+          <w:lang w:val="en-US"/>
+        </w:rPr>
+        <w:t>.Test</w:t>
+      </w:r>
+      <w:proofErr w:type="spellEnd"/>
+      <w:r>
+        <w:rPr>
+          <w:rFonts w:ascii="Consolas" w:hAnsi="Consolas" w:cs="Consolas"/>
+          <w:color w:val="000000"/>
+          <w:sz w:val="20"/>
+          <w:szCs w:val="20"/>
+          <w:lang w:val="en-US"/>
+        </w:rPr>
+        <w:t>;</w:t>
+      </w:r>
+    </w:p>
+    <w:p>
+      <w:pPr>
+        <w:autoSpaceDE w:val="0"/>
+        <w:autoSpaceDN w:val="0"/>
+        <w:adjustRightInd w:val="0"/>
+        <w:spacing w:after="0" w:line="240" w:lineRule="auto"/>
+        <w:rPr>
+          <w:rFonts w:ascii="Consolas" w:hAnsi="Consolas" w:cs="Consolas"/>
+          <w:sz w:val="20"/>
+          <w:szCs w:val="20"/>
+          <w:lang w:val="en-US"/>
+        </w:rPr>
+      </w:pPr>
+    </w:p>
+    <w:p>
+      <w:pPr>
+        <w:autoSpaceDE w:val="0"/>
+        <w:autoSpaceDN w:val="0"/>
+        <w:adjustRightInd w:val="0"/>
+        <w:spacing w:after="0" w:line="240" w:lineRule="auto"/>
+        <w:rPr>
+          <w:rFonts w:ascii="Consolas" w:hAnsi="Consolas" w:cs="Consolas"/>
+          <w:sz w:val="20"/>
+          <w:szCs w:val="20"/>
+          <w:lang w:val="en-US"/>
+        </w:rPr>
+      </w:pPr>
+      <w:r>
+        <w:rPr>
+          <w:rFonts w:ascii="Consolas" w:hAnsi="Consolas" w:cs="Consolas"/>
+          <w:b/>
+          <w:bCs/>
+          <w:color w:val="7F0055"/>
+          <w:sz w:val="20"/>
+          <w:szCs w:val="20"/>
+          <w:lang w:val="en-US"/>
+        </w:rPr>
+        <w:t>public</w:t>
+      </w:r>
+      <w:r>
+        <w:rPr>
+          <w:rFonts w:ascii="Consolas" w:hAnsi="Consolas" w:cs="Consolas"/>
+          <w:color w:val="000000"/>
+          <w:sz w:val="20"/>
+          <w:szCs w:val="20"/>
+          <w:lang w:val="en-US"/>
+        </w:rPr>
+        <w:t xml:space="preserve"> </w:t>
+      </w:r>
+      <w:r>
+        <w:rPr>
+          <w:rFonts w:ascii="Consolas" w:hAnsi="Consolas" w:cs="Consolas"/>
+          <w:b/>
+          <w:bCs/>
+          <w:color w:val="7F0055"/>
+          <w:sz w:val="20"/>
+          <w:szCs w:val="20"/>
+          <w:lang w:val="en-US"/>
+        </w:rPr>
+        <w:t>class</w:t>
+      </w:r>
+      <w:r>
+        <w:rPr>
+          <w:rFonts w:ascii="Consolas" w:hAnsi="Consolas" w:cs="Consolas"/>
+          <w:color w:val="000000"/>
+          <w:sz w:val="20"/>
+          <w:szCs w:val="20"/>
+          <w:lang w:val="en-US"/>
+        </w:rPr>
+        <w:t xml:space="preserve"> </w:t>
+      </w:r>
+      <w:proofErr w:type="spellStart"/>
+      <w:r>
+        <w:rPr>
+          <w:rFonts w:ascii="Consolas" w:hAnsi="Consolas" w:cs="Consolas"/>
+          <w:color w:val="000000"/>
+          <w:sz w:val="20"/>
+          <w:szCs w:val="20"/>
+          <w:lang w:val="en-US"/>
+        </w:rPr>
+        <w:t>TesteJulgamento</w:t>
+      </w:r>
+      <w:proofErr w:type="spellEnd"/>
+      <w:r>
+        <w:rPr>
+          <w:rFonts w:ascii="Consolas" w:hAnsi="Consolas" w:cs="Consolas"/>
+          <w:color w:val="000000"/>
+          <w:sz w:val="20"/>
+          <w:szCs w:val="20"/>
+          <w:lang w:val="en-US"/>
+        </w:rPr>
+        <w:t xml:space="preserve"> {</w:t>
+      </w:r>
+    </w:p>
+    <w:p>
+      <w:pPr>
+        <w:autoSpaceDE w:val="0"/>
+        <w:autoSpaceDN w:val="0"/>
+        <w:adjustRightInd w:val="0"/>
+        <w:spacing w:after="0" w:line="240" w:lineRule="auto"/>
+        <w:rPr>
+          <w:rFonts w:ascii="Consolas" w:hAnsi="Consolas" w:cs="Consolas"/>
+          <w:sz w:val="20"/>
+          <w:szCs w:val="20"/>
+          <w:lang w:val="en-US"/>
+        </w:rPr>
+      </w:pPr>
+    </w:p>
+    <w:p>
+      <w:pPr>
+        <w:autoSpaceDE w:val="0"/>
+        <w:autoSpaceDN w:val="0"/>
+        <w:adjustRightInd w:val="0"/>
+        <w:spacing w:after="0" w:line="240" w:lineRule="auto"/>
+        <w:rPr>
+          <w:rFonts w:ascii="Consolas" w:hAnsi="Consolas" w:cs="Consolas"/>
+          <w:sz w:val="20"/>
+          <w:szCs w:val="20"/>
+        </w:rPr>
+      </w:pPr>
+      <w:r>
+        <w:rPr>
+          <w:rFonts w:ascii="Consolas" w:hAnsi="Consolas" w:cs="Consolas"/>
+          <w:color w:val="000000"/>
+          <w:sz w:val="20"/>
+          <w:szCs w:val="20"/>
+          <w:lang w:val="en-US"/>
+        </w:rPr>
+        <w:tab/>
+      </w:r>
+      <w:r>
+        <w:rPr>
+          <w:rFonts w:ascii="Consolas" w:hAnsi="Consolas" w:cs="Consolas"/>
+          <w:color w:val="646464"/>
+          <w:sz w:val="20"/>
+          <w:szCs w:val="20"/>
+        </w:rPr>
+        <w:t>@Test</w:t>
+      </w:r>
+    </w:p>
+    <w:p>
+      <w:pPr>
+        <w:autoSpaceDE w:val="0"/>
+        <w:autoSpaceDN w:val="0"/>
+        <w:adjustRightInd w:val="0"/>
+        <w:spacing w:after="0" w:line="240" w:lineRule="auto"/>
+        <w:rPr>
+          <w:rFonts w:ascii="Consolas" w:hAnsi="Consolas" w:cs="Consolas"/>
+          <w:sz w:val="20"/>
+          <w:szCs w:val="20"/>
+        </w:rPr>
+      </w:pPr>
+      <w:r>
+        <w:rPr>
+          <w:rFonts w:ascii="Consolas" w:hAnsi="Consolas" w:cs="Consolas"/>
+          <w:color w:val="000000"/>
+          <w:sz w:val="20"/>
+          <w:szCs w:val="20"/>
+        </w:rPr>
+        <w:tab/>
+      </w:r>
+      <w:r>
+        <w:rPr>
+          <w:rFonts w:ascii="Consolas" w:hAnsi="Consolas" w:cs="Consolas"/>
+          <w:b/>
+          <w:bCs/>
+          <w:color w:val="7F0055"/>
+          <w:sz w:val="20"/>
+          <w:szCs w:val="20"/>
+        </w:rPr>
+        <w:t>public</w:t>
+      </w:r>
+      <w:r>
+        <w:rPr>
+          <w:rFonts w:ascii="Consolas" w:hAnsi="Consolas" w:cs="Consolas"/>
+          <w:color w:val="000000"/>
+          <w:sz w:val="20"/>
+          <w:szCs w:val="20"/>
+        </w:rPr>
+        <w:t xml:space="preserve"> </w:t>
+      </w:r>
+      <w:r>
+        <w:rPr>
+          <w:rFonts w:ascii="Consolas" w:hAnsi="Consolas" w:cs="Consolas"/>
+          <w:b/>
+          <w:bCs/>
+          <w:color w:val="7F0055"/>
+          <w:sz w:val="20"/>
+          <w:szCs w:val="20"/>
+        </w:rPr>
+        <w:t>void</w:t>
+      </w:r>
+      <w:r>
+        <w:rPr>
+          <w:rFonts w:ascii="Consolas" w:hAnsi="Consolas" w:cs="Consolas"/>
+          <w:color w:val="000000"/>
+          <w:sz w:val="20"/>
+          <w:szCs w:val="20"/>
+        </w:rPr>
+        <w:t xml:space="preserve"> test() {</w:t>
+      </w:r>
+    </w:p>
+    <w:p>
+      <w:pPr>
+        <w:autoSpaceDE w:val="0"/>
+        <w:autoSpaceDN w:val="0"/>
+        <w:adjustRightInd w:val="0"/>
+        <w:spacing w:after="0" w:line="240" w:lineRule="auto"/>
+        <w:rPr>
+          <w:rFonts w:ascii="Consolas" w:hAnsi="Consolas" w:cs="Consolas"/>
+          <w:sz w:val="20"/>
+          <w:szCs w:val="20"/>
+        </w:rPr>
+      </w:pPr>
+    </w:p>
+    <w:p>
+      <w:pPr>
+        <w:autoSpaceDE w:val="0"/>
+        <w:autoSpaceDN w:val="0"/>
+        <w:adjustRightInd w:val="0"/>
+        <w:spacing w:after="0" w:line="240" w:lineRule="auto"/>
+        <w:rPr>
+          <w:rFonts w:ascii="Consolas" w:hAnsi="Consolas" w:cs="Consolas"/>
+          <w:sz w:val="20"/>
+          <w:szCs w:val="20"/>
+        </w:rPr>
+      </w:pPr>
+      <w:r>
+        <w:rPr>
+          <w:rFonts w:ascii="Consolas" w:hAnsi="Consolas" w:cs="Consolas"/>
+          <w:color w:val="000000"/>
+          <w:sz w:val="20"/>
+          <w:szCs w:val="20"/>
+        </w:rPr>
+        <w:tab/>
+      </w:r>
+      <w:r>
+        <w:rPr>
+          <w:rFonts w:ascii="Consolas" w:hAnsi="Consolas" w:cs="Consolas"/>
+          <w:color w:val="000000"/>
+          <w:sz w:val="20"/>
+          <w:szCs w:val="20"/>
+        </w:rPr>
+        <w:tab/>
+      </w:r>
+      <w:proofErr w:type="spellStart"/>
+      <w:r>
+        <w:rPr>
+          <w:rFonts w:ascii="Consolas" w:hAnsi="Consolas" w:cs="Consolas"/>
+          <w:color w:val="000000"/>
+          <w:sz w:val="20"/>
+          <w:szCs w:val="20"/>
+        </w:rPr>
+        <w:t>JulgamentoPrisioneiro</w:t>
+      </w:r>
+      <w:proofErr w:type="spellEnd"/>
+      <w:r>
+        <w:rPr>
+          <w:rFonts w:ascii="Consolas" w:hAnsi="Consolas" w:cs="Consolas"/>
+          <w:color w:val="000000"/>
+          <w:sz w:val="20"/>
+          <w:szCs w:val="20"/>
+        </w:rPr>
+        <w:t xml:space="preserve"> </w:t>
+      </w:r>
+      <w:proofErr w:type="spellStart"/>
+      <w:r>
+        <w:rPr>
+          <w:rFonts w:ascii="Consolas" w:hAnsi="Consolas" w:cs="Consolas"/>
+          <w:color w:val="6A3E3E"/>
+          <w:sz w:val="20"/>
+          <w:szCs w:val="20"/>
+        </w:rPr>
+        <w:t>julg</w:t>
+      </w:r>
+      <w:proofErr w:type="spellEnd"/>
+      <w:r>
+        <w:rPr>
+          <w:rFonts w:ascii="Consolas" w:hAnsi="Consolas" w:cs="Consolas"/>
+          <w:color w:val="000000"/>
+          <w:sz w:val="20"/>
+          <w:szCs w:val="20"/>
+        </w:rPr>
+        <w:t xml:space="preserve"> = </w:t>
+      </w:r>
+      <w:r>
+        <w:rPr>
+          <w:rFonts w:ascii="Consolas" w:hAnsi="Consolas" w:cs="Consolas"/>
+          <w:b/>
+          <w:bCs/>
+          <w:color w:val="7F0055"/>
+          <w:sz w:val="20"/>
+          <w:szCs w:val="20"/>
+        </w:rPr>
+        <w:t>new</w:t>
+      </w:r>
+      <w:r>
+        <w:rPr>
+          <w:rFonts w:ascii="Consolas" w:hAnsi="Consolas" w:cs="Consolas"/>
+          <w:color w:val="000000"/>
+          <w:sz w:val="20"/>
+          <w:szCs w:val="20"/>
+        </w:rPr>
+        <w:t xml:space="preserve"> </w:t>
+      </w:r>
+      <w:proofErr w:type="spellStart"/>
+      <w:proofErr w:type="gramStart"/>
+      <w:r>
+        <w:rPr>
+          <w:rFonts w:ascii="Consolas" w:hAnsi="Consolas" w:cs="Consolas"/>
+          <w:color w:val="000000"/>
+          <w:sz w:val="20"/>
+          <w:szCs w:val="20"/>
+        </w:rPr>
+        <w:t>JulgamentoPrisioneiro</w:t>
+      </w:r>
+      <w:proofErr w:type="spellEnd"/>
+      <w:r>
+        <w:rPr>
+          <w:rFonts w:ascii="Consolas" w:hAnsi="Consolas" w:cs="Consolas"/>
+          <w:color w:val="000000"/>
+          <w:sz w:val="20"/>
+          <w:szCs w:val="20"/>
+        </w:rPr>
+        <w:t>(</w:t>
+      </w:r>
+      <w:proofErr w:type="gramEnd"/>
+      <w:r>
+        <w:rPr>
+          <w:rFonts w:ascii="Consolas" w:hAnsi="Consolas" w:cs="Consolas"/>
+          <w:color w:val="000000"/>
+          <w:sz w:val="20"/>
+          <w:szCs w:val="20"/>
+        </w:rPr>
+        <w:t>);</w:t>
+      </w:r>
+    </w:p>
+    <w:p>
+      <w:pPr>
+        <w:autoSpaceDE w:val="0"/>
+        <w:autoSpaceDN w:val="0"/>
+        <w:adjustRightInd w:val="0"/>
+        <w:spacing w:after="0" w:line="240" w:lineRule="auto"/>
+        <w:rPr>
+          <w:rFonts w:ascii="Consolas" w:hAnsi="Consolas" w:cs="Consolas"/>
+          <w:sz w:val="20"/>
+          <w:szCs w:val="20"/>
+        </w:rPr>
+      </w:pPr>
+      <w:r>
+        <w:rPr>
+          <w:rFonts w:ascii="Consolas" w:hAnsi="Consolas" w:cs="Consolas"/>
+          <w:color w:val="000000"/>
+          <w:sz w:val="20"/>
+          <w:szCs w:val="20"/>
+        </w:rPr>
+        <w:tab/>
+      </w:r>
+      <w:r>
+        <w:rPr>
+          <w:rFonts w:ascii="Consolas" w:hAnsi="Consolas" w:cs="Consolas"/>
+          <w:color w:val="000000"/>
+          <w:sz w:val="20"/>
+          <w:szCs w:val="20"/>
+        </w:rPr>
+        <w:tab/>
+      </w:r>
+    </w:p>
+    <w:p>
+      <w:pPr>
+        <w:autoSpaceDE w:val="0"/>
+        <w:autoSpaceDN w:val="0"/>
+        <w:adjustRightInd w:val="0"/>
+        <w:spacing w:after="0" w:line="240" w:lineRule="auto"/>
+        <w:rPr>
+          <w:rFonts w:ascii="Consolas" w:hAnsi="Consolas" w:cs="Consolas"/>
+          <w:sz w:val="20"/>
+          <w:szCs w:val="20"/>
+        </w:rPr>
+      </w:pPr>
+      <w:r>
+        <w:rPr>
+          <w:rFonts w:ascii="Consolas" w:hAnsi="Consolas" w:cs="Consolas"/>
+          <w:color w:val="000000"/>
+          <w:sz w:val="20"/>
+          <w:szCs w:val="20"/>
+        </w:rPr>
+        <w:tab/>
+      </w:r>
+      <w:r>
+        <w:rPr>
+          <w:rFonts w:ascii="Consolas" w:hAnsi="Consolas" w:cs="Consolas"/>
+          <w:color w:val="000000"/>
+          <w:sz w:val="20"/>
+          <w:szCs w:val="20"/>
+        </w:rPr>
+        <w:tab/>
+      </w:r>
+      <w:r>
+        <w:rPr>
+          <w:rFonts w:ascii="Consolas" w:hAnsi="Consolas" w:cs="Consolas"/>
+          <w:color w:val="000000"/>
+          <w:sz w:val="20"/>
+          <w:szCs w:val="20"/>
+          <w:u w:val="single"/>
+        </w:rPr>
+        <w:t>Resposta</w:t>
+      </w:r>
+      <w:r>
+        <w:rPr>
+          <w:rFonts w:ascii="Consolas" w:hAnsi="Consolas" w:cs="Consolas"/>
+          <w:color w:val="000000"/>
+          <w:sz w:val="20"/>
+          <w:szCs w:val="20"/>
+        </w:rPr>
+        <w:t xml:space="preserve"> </w:t>
+      </w:r>
+      <w:proofErr w:type="spellStart"/>
+      <w:r>
+        <w:rPr>
+          <w:rFonts w:ascii="Consolas" w:hAnsi="Consolas" w:cs="Consolas"/>
+          <w:color w:val="6A3E3E"/>
+          <w:sz w:val="20"/>
+          <w:szCs w:val="20"/>
+        </w:rPr>
+        <w:t>respostaA</w:t>
+      </w:r>
+      <w:proofErr w:type="spellEnd"/>
+      <w:r>
+        <w:rPr>
+          <w:rFonts w:ascii="Consolas" w:hAnsi="Consolas" w:cs="Consolas"/>
+          <w:color w:val="000000"/>
+          <w:sz w:val="20"/>
+          <w:szCs w:val="20"/>
+        </w:rPr>
+        <w:t xml:space="preserve"> = </w:t>
+      </w:r>
+      <w:proofErr w:type="spellStart"/>
+      <w:r>
+        <w:rPr>
+          <w:rFonts w:ascii="Consolas" w:hAnsi="Consolas" w:cs="Consolas"/>
+          <w:color w:val="000000"/>
+          <w:sz w:val="20"/>
+          <w:szCs w:val="20"/>
+          <w:u w:val="single"/>
+        </w:rPr>
+        <w:t>Resposta</w:t>
+      </w:r>
+      <w:r>
+        <w:rPr>
+          <w:rFonts w:ascii="Consolas" w:hAnsi="Consolas" w:cs="Consolas"/>
+          <w:color w:val="000000"/>
+          <w:sz w:val="20"/>
+          <w:szCs w:val="20"/>
+        </w:rPr>
+        <w:t>.DELACAO</w:t>
+      </w:r>
+      <w:proofErr w:type="spellEnd"/>
+      <w:r>
+        <w:rPr>
+          <w:rFonts w:ascii="Consolas" w:hAnsi="Consolas" w:cs="Consolas"/>
+          <w:color w:val="000000"/>
+          <w:sz w:val="20"/>
+          <w:szCs w:val="20"/>
+        </w:rPr>
+        <w:t>;</w:t>
+      </w:r>
+    </w:p>
+    <w:p>
+      <w:pPr>
+        <w:autoSpaceDE w:val="0"/>
+        <w:autoSpaceDN w:val="0"/>
+        <w:adjustRightInd w:val="0"/>
+        <w:spacing w:after="0" w:line="240" w:lineRule="auto"/>
+        <w:rPr>
+          <w:rFonts w:ascii="Consolas" w:hAnsi="Consolas" w:cs="Consolas"/>
+          <w:sz w:val="20"/>
+          <w:szCs w:val="20"/>
+        </w:rPr>
+      </w:pPr>
+      <w:r>
+        <w:rPr>
+          <w:rFonts w:ascii="Consolas" w:hAnsi="Consolas" w:cs="Consolas"/>
+          <w:color w:val="000000"/>
+          <w:sz w:val="20"/>
+          <w:szCs w:val="20"/>
+        </w:rPr>
+        <w:tab/>
+      </w:r>
+      <w:r>
+        <w:rPr>
+          <w:rFonts w:ascii="Consolas" w:hAnsi="Consolas" w:cs="Consolas"/>
+          <w:color w:val="000000"/>
+          <w:sz w:val="20"/>
+          <w:szCs w:val="20"/>
+        </w:rPr>
+        <w:tab/>
+      </w:r>
+      <w:r>
+        <w:rPr>
+          <w:rFonts w:ascii="Consolas" w:hAnsi="Consolas" w:cs="Consolas"/>
+          <w:color w:val="000000"/>
+          <w:sz w:val="20"/>
+          <w:szCs w:val="20"/>
+          <w:u w:val="single"/>
+        </w:rPr>
+        <w:t>Resposta</w:t>
+      </w:r>
+      <w:r>
+        <w:rPr>
+          <w:rFonts w:ascii="Consolas" w:hAnsi="Consolas" w:cs="Consolas"/>
+          <w:color w:val="000000"/>
+          <w:sz w:val="20"/>
+          <w:szCs w:val="20"/>
+        </w:rPr>
+        <w:t xml:space="preserve"> </w:t>
+      </w:r>
+      <w:proofErr w:type="spellStart"/>
+      <w:r>
+        <w:rPr>
+          <w:rFonts w:ascii="Consolas" w:hAnsi="Consolas" w:cs="Consolas"/>
+          <w:color w:val="6A3E3E"/>
+          <w:sz w:val="20"/>
+          <w:szCs w:val="20"/>
+        </w:rPr>
+        <w:t>respostaB</w:t>
+      </w:r>
+      <w:proofErr w:type="spellEnd"/>
+      <w:r>
+        <w:rPr>
+          <w:rFonts w:ascii="Consolas" w:hAnsi="Consolas" w:cs="Consolas"/>
+          <w:color w:val="000000"/>
+          <w:sz w:val="20"/>
+          <w:szCs w:val="20"/>
+        </w:rPr>
+        <w:t xml:space="preserve"> = </w:t>
+      </w:r>
+      <w:proofErr w:type="spellStart"/>
+      <w:r>
+        <w:rPr>
+          <w:rFonts w:ascii="Consolas" w:hAnsi="Consolas" w:cs="Consolas"/>
+          <w:color w:val="000000"/>
+          <w:sz w:val="20"/>
+          <w:szCs w:val="20"/>
+          <w:u w:val="single"/>
+        </w:rPr>
+        <w:t>Resposta</w:t>
+      </w:r>
+      <w:r>
+        <w:rPr>
+          <w:rFonts w:ascii="Consolas" w:hAnsi="Consolas" w:cs="Consolas"/>
+          <w:color w:val="000000"/>
+          <w:sz w:val="20"/>
+          <w:szCs w:val="20"/>
+        </w:rPr>
+        <w:t>.DELACAO</w:t>
+      </w:r>
+      <w:proofErr w:type="spellEnd"/>
+      <w:r>
+        <w:rPr>
+          <w:rFonts w:ascii="Consolas" w:hAnsi="Consolas" w:cs="Consolas"/>
+          <w:color w:val="000000"/>
+          <w:sz w:val="20"/>
+          <w:szCs w:val="20"/>
+        </w:rPr>
+        <w:t>;</w:t>
+      </w:r>
+    </w:p>
+    <w:p>
+      <w:pPr>
+        <w:autoSpaceDE w:val="0"/>
+        <w:autoSpaceDN w:val="0"/>
+        <w:adjustRightInd w:val="0"/>
+        <w:spacing w:after="0" w:line="240" w:lineRule="auto"/>
+        <w:rPr>
+          <w:rFonts w:ascii="Consolas" w:hAnsi="Consolas" w:cs="Consolas"/>
+          <w:sz w:val="20"/>
+          <w:szCs w:val="20"/>
+        </w:rPr>
+      </w:pPr>
+      <w:r>
+        <w:rPr>
+          <w:rFonts w:ascii="Consolas" w:hAnsi="Consolas" w:cs="Consolas"/>
+          <w:color w:val="000000"/>
+          <w:sz w:val="20"/>
+          <w:szCs w:val="20"/>
+        </w:rPr>
+        <w:tab/>
+      </w:r>
+      <w:r>
+        <w:rPr>
+          <w:rFonts w:ascii="Consolas" w:hAnsi="Consolas" w:cs="Consolas"/>
+          <w:color w:val="000000"/>
+          <w:sz w:val="20"/>
+          <w:szCs w:val="20"/>
+        </w:rPr>
+        <w:tab/>
+      </w:r>
+    </w:p>
+    <w:p>
+      <w:pPr>
+        <w:autoSpaceDE w:val="0"/>
+        <w:autoSpaceDN w:val="0"/>
+        <w:adjustRightInd w:val="0"/>
+        <w:spacing w:after="0" w:line="240" w:lineRule="auto"/>
+        <w:rPr>
+          <w:rFonts w:ascii="Consolas" w:hAnsi="Consolas" w:cs="Consolas"/>
+          <w:sz w:val="20"/>
+          <w:szCs w:val="20"/>
+        </w:rPr>
+      </w:pPr>
+      <w:r>
+        <w:rPr>
+          <w:rFonts w:ascii="Consolas" w:hAnsi="Consolas" w:cs="Consolas"/>
+          <w:color w:val="000000"/>
+          <w:sz w:val="20"/>
+          <w:szCs w:val="20"/>
+        </w:rPr>
+        <w:tab/>
+        <w:t>}</w:t>
+      </w:r>
+    </w:p>
+    <w:p>
+      <w:pPr>
+        <w:autoSpaceDE w:val="0"/>
+        <w:autoSpaceDN w:val="0"/>
+        <w:adjustRightInd w:val="0"/>
+        <w:spacing w:after="0" w:line="240" w:lineRule="auto"/>
+        <w:rPr>
+          <w:rFonts w:ascii="Consolas" w:hAnsi="Consolas" w:cs="Consolas"/>
+          <w:sz w:val="20"/>
+          <w:szCs w:val="20"/>
+        </w:rPr>
+      </w:pPr>
+    </w:p>
+    <w:p>
+      <w:pPr>
+        <w:autoSpaceDE w:val="0"/>
+        <w:autoSpaceDN w:val="0"/>
+        <w:adjustRightInd w:val="0"/>
+        <w:spacing w:after="0" w:line="240" w:lineRule="auto"/>
+        <w:rPr>
+          <w:rFonts w:ascii="Consolas" w:hAnsi="Consolas" w:cs="Consolas"/>
+          <w:color w:val="000000"/>
+          <w:sz w:val="20"/>
+          <w:szCs w:val="20"/>
+        </w:rPr>
+      </w:pPr>
+      <w:r>
+        <w:rPr>
+          <w:rFonts w:ascii="Consolas" w:hAnsi="Consolas" w:cs="Consolas"/>
+          <w:color w:val="000000"/>
+          <w:sz w:val="20"/>
+          <w:szCs w:val="20"/>
+        </w:rPr>
+        <w:t>}</w:t>
+      </w:r>
+    </w:p>
+    <w:p>
+      <w:pPr>
+        <w:autoSpaceDE w:val="0"/>
+        <w:autoSpaceDN w:val="0"/>
+        <w:adjustRightInd w:val="0"/>
+        <w:spacing w:after="0" w:line="240" w:lineRule="auto"/>
+        <w:rPr>
+          <w:rFonts w:ascii="Consolas" w:hAnsi="Consolas" w:cs="Consolas"/>
+          <w:sz w:val="20"/>
+          <w:szCs w:val="20"/>
+        </w:rPr>
+      </w:pPr>
+    </w:p>
+    <w:p>
+      <w:pPr>
+        <w:autoSpaceDE w:val="0"/>
+        <w:autoSpaceDN w:val="0"/>
+        <w:adjustRightInd w:val="0"/>
+        <w:spacing w:after="0" w:line="240" w:lineRule="auto"/>
+        <w:rPr>
+          <w:rFonts w:ascii="Consolas" w:hAnsi="Consolas" w:cs="Consolas"/>
+          <w:sz w:val="20"/>
+          <w:szCs w:val="20"/>
+        </w:rPr>
+      </w:pPr>
+      <w:r>
+        <w:rPr>
+          <w:rFonts w:cstheme="minorHAnsi"/>
+          <w:b/>
+          <w:bCs/>
+          <w:color w:val="000000" w:themeColor="text1"/>
+          <w:sz w:val="20"/>
+          <w:szCs w:val="20"/>
+        </w:rPr>
+        <w:t>Fonte V</w:t>
+      </w:r>
+      <w:r>
+        <w:rPr>
+          <w:rFonts w:cstheme="minorHAnsi"/>
+          <w:b/>
+          <w:bCs/>
+          <w:color w:val="000000" w:themeColor="text1"/>
+          <w:sz w:val="20"/>
+          <w:szCs w:val="20"/>
+        </w:rPr>
+        <w:t>2</w:t>
+      </w:r>
+      <w:r>
+        <w:rPr>
+          <w:rFonts w:cstheme="minorHAnsi"/>
+          <w:b/>
+          <w:bCs/>
+          <w:color w:val="000000" w:themeColor="text1"/>
+          <w:sz w:val="20"/>
+          <w:szCs w:val="20"/>
+        </w:rPr>
+        <w:t>:</w:t>
+      </w:r>
+    </w:p>
+    <w:p>
+      <w:pPr>
+        <w:autoSpaceDE w:val="0"/>
+        <w:autoSpaceDN w:val="0"/>
+        <w:adjustRightInd w:val="0"/>
+        <w:spacing w:after="0" w:line="240" w:lineRule="auto"/>
+        <w:rPr>
+          <w:rFonts w:ascii="Consolas" w:hAnsi="Consolas" w:cs="Consolas"/>
+          <w:sz w:val="20"/>
+          <w:szCs w:val="20"/>
+        </w:rPr>
+      </w:pPr>
+    </w:p>
+    <w:p>
+      <w:pPr>
+        <w:autoSpaceDE w:val="0"/>
+        <w:autoSpaceDN w:val="0"/>
+        <w:adjustRightInd w:val="0"/>
+        <w:spacing w:after="0" w:line="240" w:lineRule="auto"/>
+        <w:rPr>
+          <w:rFonts w:ascii="Consolas" w:hAnsi="Consolas" w:cs="Consolas"/>
+          <w:sz w:val="20"/>
+          <w:szCs w:val="20"/>
+        </w:rPr>
+      </w:pPr>
+      <w:proofErr w:type="spellStart"/>
+      <w:r>
+        <w:rPr>
+          <w:rFonts w:ascii="Consolas" w:hAnsi="Consolas" w:cs="Consolas"/>
+          <w:b/>
+          <w:bCs/>
+          <w:color w:val="7F0055"/>
+          <w:sz w:val="20"/>
+          <w:szCs w:val="20"/>
+        </w:rPr>
+        <w:t>package</w:t>
+      </w:r>
+      <w:proofErr w:type="spellEnd"/>
+      <w:r>
+        <w:rPr>
+          <w:rFonts w:ascii="Consolas" w:hAnsi="Consolas" w:cs="Consolas"/>
+          <w:color w:val="000000"/>
+          <w:sz w:val="20"/>
+          <w:szCs w:val="20"/>
+        </w:rPr>
+        <w:t xml:space="preserve"> </w:t>
+      </w:r>
+      <w:proofErr w:type="spellStart"/>
+      <w:r>
+        <w:rPr>
+          <w:rFonts w:ascii="Consolas" w:hAnsi="Consolas" w:cs="Consolas"/>
+          <w:color w:val="000000"/>
+          <w:sz w:val="20"/>
+          <w:szCs w:val="20"/>
+        </w:rPr>
+        <w:t>nac</w:t>
+      </w:r>
+      <w:proofErr w:type="spellEnd"/>
+      <w:r>
+        <w:rPr>
+          <w:rFonts w:ascii="Consolas" w:hAnsi="Consolas" w:cs="Consolas"/>
+          <w:color w:val="000000"/>
+          <w:sz w:val="20"/>
+          <w:szCs w:val="20"/>
+        </w:rPr>
+        <w:t>;</w:t>
+      </w:r>
+    </w:p>
+    <w:p>
+      <w:pPr>
+        <w:autoSpaceDE w:val="0"/>
+        <w:autoSpaceDN w:val="0"/>
+        <w:adjustRightInd w:val="0"/>
+        <w:spacing w:after="0" w:line="240" w:lineRule="auto"/>
+        <w:rPr>
+          <w:rFonts w:ascii="Consolas" w:hAnsi="Consolas" w:cs="Consolas"/>
+          <w:sz w:val="20"/>
+          <w:szCs w:val="20"/>
+        </w:rPr>
+      </w:pPr>
+    </w:p>
+    <w:p>
+      <w:pPr>
+        <w:autoSpaceDE w:val="0"/>
+        <w:autoSpaceDN w:val="0"/>
+        <w:adjustRightInd w:val="0"/>
+        <w:spacing w:after="0" w:line="240" w:lineRule="auto"/>
+        <w:rPr>
+          <w:rFonts w:ascii="Consolas" w:hAnsi="Consolas" w:cs="Consolas"/>
+          <w:sz w:val="20"/>
+          <w:szCs w:val="20"/>
+        </w:rPr>
+      </w:pPr>
+      <w:proofErr w:type="spellStart"/>
+      <w:r>
+        <w:rPr>
+          <w:rFonts w:ascii="Consolas" w:hAnsi="Consolas" w:cs="Consolas"/>
+          <w:b/>
+          <w:bCs/>
+          <w:color w:val="7F0055"/>
+          <w:sz w:val="20"/>
+          <w:szCs w:val="20"/>
+        </w:rPr>
+        <w:t>public</w:t>
+      </w:r>
+      <w:proofErr w:type="spellEnd"/>
+      <w:r>
+        <w:rPr>
+          <w:rFonts w:ascii="Consolas" w:hAnsi="Consolas" w:cs="Consolas"/>
+          <w:color w:val="000000"/>
+          <w:sz w:val="20"/>
+          <w:szCs w:val="20"/>
+        </w:rPr>
+        <w:t xml:space="preserve"> </w:t>
+      </w:r>
+      <w:proofErr w:type="spellStart"/>
+      <w:r>
+        <w:rPr>
+          <w:rFonts w:ascii="Consolas" w:hAnsi="Consolas" w:cs="Consolas"/>
+          <w:b/>
+          <w:bCs/>
+          <w:color w:val="7F0055"/>
+          <w:sz w:val="20"/>
+          <w:szCs w:val="20"/>
+        </w:rPr>
+        <w:t>class</w:t>
+      </w:r>
+      <w:proofErr w:type="spellEnd"/>
+      <w:r>
+        <w:rPr>
+          <w:rFonts w:ascii="Consolas" w:hAnsi="Consolas" w:cs="Consolas"/>
+          <w:color w:val="000000"/>
+          <w:sz w:val="20"/>
+          <w:szCs w:val="20"/>
+        </w:rPr>
+        <w:t xml:space="preserve"> </w:t>
+      </w:r>
+      <w:proofErr w:type="spellStart"/>
+      <w:r>
+        <w:rPr>
+          <w:rFonts w:ascii="Consolas" w:hAnsi="Consolas" w:cs="Consolas"/>
+          <w:color w:val="000000"/>
+          <w:sz w:val="20"/>
+          <w:szCs w:val="20"/>
+        </w:rPr>
+        <w:t>JulgamentoPrisioneiro</w:t>
+      </w:r>
+      <w:proofErr w:type="spellEnd"/>
+      <w:r>
+        <w:rPr>
+          <w:rFonts w:ascii="Consolas" w:hAnsi="Consolas" w:cs="Consolas"/>
+          <w:color w:val="000000"/>
+          <w:sz w:val="20"/>
+          <w:szCs w:val="20"/>
+        </w:rPr>
+        <w:t xml:space="preserve"> {</w:t>
+      </w:r>
+    </w:p>
+    <w:p>
+      <w:pPr>
+        <w:autoSpaceDE w:val="0"/>
+        <w:autoSpaceDN w:val="0"/>
+        <w:adjustRightInd w:val="0"/>
+        <w:spacing w:after="0" w:line="240" w:lineRule="auto"/>
+        <w:rPr>
+          <w:rFonts w:ascii="Consolas" w:hAnsi="Consolas" w:cs="Consolas"/>
+          <w:sz w:val="20"/>
+          <w:szCs w:val="20"/>
+        </w:rPr>
+      </w:pPr>
+      <w:r>
+        <w:rPr>
+          <w:rFonts w:ascii="Consolas" w:hAnsi="Consolas" w:cs="Consolas"/>
+          <w:color w:val="000000"/>
+          <w:sz w:val="20"/>
+          <w:szCs w:val="20"/>
+        </w:rPr>
+        <w:tab/>
+      </w:r>
+      <w:proofErr w:type="spellStart"/>
+      <w:r>
+        <w:rPr>
+          <w:rFonts w:ascii="Consolas" w:hAnsi="Consolas" w:cs="Consolas"/>
+          <w:b/>
+          <w:bCs/>
+          <w:color w:val="7F0055"/>
+          <w:sz w:val="20"/>
+          <w:szCs w:val="20"/>
+        </w:rPr>
+        <w:t>private</w:t>
+      </w:r>
+      <w:proofErr w:type="spellEnd"/>
+      <w:r>
+        <w:rPr>
+          <w:rFonts w:ascii="Consolas" w:hAnsi="Consolas" w:cs="Consolas"/>
+          <w:color w:val="000000"/>
+          <w:sz w:val="20"/>
+          <w:szCs w:val="20"/>
+        </w:rPr>
+        <w:t xml:space="preserve"> </w:t>
+      </w:r>
+      <w:proofErr w:type="spellStart"/>
+      <w:r>
+        <w:rPr>
+          <w:rFonts w:ascii="Consolas" w:hAnsi="Consolas" w:cs="Consolas"/>
+          <w:b/>
+          <w:bCs/>
+          <w:color w:val="7F0055"/>
+          <w:sz w:val="20"/>
+          <w:szCs w:val="20"/>
+        </w:rPr>
+        <w:t>int</w:t>
+      </w:r>
+      <w:proofErr w:type="spellEnd"/>
+      <w:r>
+        <w:rPr>
+          <w:rFonts w:ascii="Consolas" w:hAnsi="Consolas" w:cs="Consolas"/>
+          <w:color w:val="000000"/>
+          <w:sz w:val="20"/>
+          <w:szCs w:val="20"/>
+        </w:rPr>
+        <w:t xml:space="preserve"> </w:t>
+      </w:r>
+      <w:r>
+        <w:rPr>
+          <w:rFonts w:ascii="Consolas" w:hAnsi="Consolas" w:cs="Consolas"/>
+          <w:color w:val="0000C0"/>
+          <w:sz w:val="20"/>
+          <w:szCs w:val="20"/>
+        </w:rPr>
+        <w:t>PENA_INOCENCIA</w:t>
+      </w:r>
+      <w:r>
+        <w:rPr>
+          <w:rFonts w:ascii="Consolas" w:hAnsi="Consolas" w:cs="Consolas"/>
+          <w:color w:val="000000"/>
+          <w:sz w:val="20"/>
+          <w:szCs w:val="20"/>
+        </w:rPr>
+        <w:t xml:space="preserve"> = 10;</w:t>
+      </w:r>
+    </w:p>
+    <w:p>
+      <w:pPr>
+        <w:autoSpaceDE w:val="0"/>
+        <w:autoSpaceDN w:val="0"/>
+        <w:adjustRightInd w:val="0"/>
+        <w:spacing w:after="0" w:line="240" w:lineRule="auto"/>
+        <w:rPr>
+          <w:rFonts w:ascii="Consolas" w:hAnsi="Consolas" w:cs="Consolas"/>
+          <w:sz w:val="20"/>
+          <w:szCs w:val="20"/>
+        </w:rPr>
+      </w:pPr>
+      <w:r>
+        <w:rPr>
+          <w:rFonts w:ascii="Consolas" w:hAnsi="Consolas" w:cs="Consolas"/>
+          <w:color w:val="000000"/>
+          <w:sz w:val="20"/>
+          <w:szCs w:val="20"/>
+        </w:rPr>
+        <w:tab/>
+      </w:r>
+      <w:proofErr w:type="spellStart"/>
+      <w:r>
+        <w:rPr>
+          <w:rFonts w:ascii="Consolas" w:hAnsi="Consolas" w:cs="Consolas"/>
+          <w:b/>
+          <w:bCs/>
+          <w:color w:val="7F0055"/>
+          <w:sz w:val="20"/>
+          <w:szCs w:val="20"/>
+        </w:rPr>
+        <w:t>private</w:t>
+      </w:r>
+      <w:proofErr w:type="spellEnd"/>
+      <w:r>
+        <w:rPr>
+          <w:rFonts w:ascii="Consolas" w:hAnsi="Consolas" w:cs="Consolas"/>
+          <w:color w:val="000000"/>
+          <w:sz w:val="20"/>
+          <w:szCs w:val="20"/>
+        </w:rPr>
+        <w:t xml:space="preserve"> </w:t>
+      </w:r>
+      <w:proofErr w:type="spellStart"/>
+      <w:r>
+        <w:rPr>
+          <w:rFonts w:ascii="Consolas" w:hAnsi="Consolas" w:cs="Consolas"/>
+          <w:b/>
+          <w:bCs/>
+          <w:color w:val="7F0055"/>
+          <w:sz w:val="20"/>
+          <w:szCs w:val="20"/>
+        </w:rPr>
+        <w:t>int</w:t>
+      </w:r>
+      <w:proofErr w:type="spellEnd"/>
+      <w:r>
+        <w:rPr>
+          <w:rFonts w:ascii="Consolas" w:hAnsi="Consolas" w:cs="Consolas"/>
+          <w:color w:val="000000"/>
+          <w:sz w:val="20"/>
+          <w:szCs w:val="20"/>
+        </w:rPr>
+        <w:t xml:space="preserve"> </w:t>
+      </w:r>
+      <w:r>
+        <w:rPr>
+          <w:rFonts w:ascii="Consolas" w:hAnsi="Consolas" w:cs="Consolas"/>
+          <w:color w:val="0000C0"/>
+          <w:sz w:val="20"/>
+          <w:szCs w:val="20"/>
+        </w:rPr>
+        <w:t>PENA_CONDENACAO_MUTUA</w:t>
+      </w:r>
+      <w:r>
+        <w:rPr>
+          <w:rFonts w:ascii="Consolas" w:hAnsi="Consolas" w:cs="Consolas"/>
+          <w:color w:val="000000"/>
+          <w:sz w:val="20"/>
+          <w:szCs w:val="20"/>
+        </w:rPr>
+        <w:t xml:space="preserve"> = 15;</w:t>
+      </w:r>
+    </w:p>
+    <w:p>
+      <w:pPr>
+        <w:autoSpaceDE w:val="0"/>
+        <w:autoSpaceDN w:val="0"/>
+        <w:adjustRightInd w:val="0"/>
+        <w:spacing w:after="0" w:line="240" w:lineRule="auto"/>
+        <w:rPr>
+          <w:rFonts w:ascii="Consolas" w:hAnsi="Consolas" w:cs="Consolas"/>
+          <w:sz w:val="20"/>
+          <w:szCs w:val="20"/>
+        </w:rPr>
+      </w:pPr>
+      <w:r>
+        <w:rPr>
+          <w:rFonts w:ascii="Consolas" w:hAnsi="Consolas" w:cs="Consolas"/>
+          <w:color w:val="000000"/>
+          <w:sz w:val="20"/>
+          <w:szCs w:val="20"/>
+        </w:rPr>
+        <w:tab/>
+      </w:r>
+      <w:proofErr w:type="spellStart"/>
+      <w:r>
+        <w:rPr>
+          <w:rFonts w:ascii="Consolas" w:hAnsi="Consolas" w:cs="Consolas"/>
+          <w:b/>
+          <w:bCs/>
+          <w:color w:val="7F0055"/>
+          <w:sz w:val="20"/>
+          <w:szCs w:val="20"/>
+        </w:rPr>
+        <w:t>private</w:t>
+      </w:r>
+      <w:proofErr w:type="spellEnd"/>
+      <w:r>
+        <w:rPr>
+          <w:rFonts w:ascii="Consolas" w:hAnsi="Consolas" w:cs="Consolas"/>
+          <w:color w:val="000000"/>
+          <w:sz w:val="20"/>
+          <w:szCs w:val="20"/>
+        </w:rPr>
+        <w:t xml:space="preserve"> </w:t>
+      </w:r>
+      <w:proofErr w:type="spellStart"/>
+      <w:r>
+        <w:rPr>
+          <w:rFonts w:ascii="Consolas" w:hAnsi="Consolas" w:cs="Consolas"/>
+          <w:b/>
+          <w:bCs/>
+          <w:color w:val="7F0055"/>
+          <w:sz w:val="20"/>
+          <w:szCs w:val="20"/>
+        </w:rPr>
+        <w:t>int</w:t>
+      </w:r>
+      <w:proofErr w:type="spellEnd"/>
+      <w:r>
+        <w:rPr>
+          <w:rFonts w:ascii="Consolas" w:hAnsi="Consolas" w:cs="Consolas"/>
+          <w:color w:val="000000"/>
+          <w:sz w:val="20"/>
+          <w:szCs w:val="20"/>
+        </w:rPr>
+        <w:t xml:space="preserve"> </w:t>
+      </w:r>
+      <w:r>
+        <w:rPr>
+          <w:rFonts w:ascii="Consolas" w:hAnsi="Consolas" w:cs="Consolas"/>
+          <w:color w:val="0000C0"/>
+          <w:sz w:val="20"/>
+          <w:szCs w:val="20"/>
+        </w:rPr>
+        <w:t>PENA_CONDENACAO_INDIVIDUAL</w:t>
+      </w:r>
+      <w:r>
+        <w:rPr>
+          <w:rFonts w:ascii="Consolas" w:hAnsi="Consolas" w:cs="Consolas"/>
+          <w:color w:val="000000"/>
+          <w:sz w:val="20"/>
+          <w:szCs w:val="20"/>
+        </w:rPr>
+        <w:t xml:space="preserve"> = 10;</w:t>
+      </w:r>
+    </w:p>
+    <w:p>
+      <w:pPr>
+        <w:autoSpaceDE w:val="0"/>
+        <w:autoSpaceDN w:val="0"/>
+        <w:adjustRightInd w:val="0"/>
+        <w:spacing w:after="0" w:line="240" w:lineRule="auto"/>
+        <w:rPr>
+          <w:rFonts w:ascii="Consolas" w:hAnsi="Consolas" w:cs="Consolas"/>
+          <w:sz w:val="20"/>
+          <w:szCs w:val="20"/>
+        </w:rPr>
+      </w:pPr>
+      <w:r>
+        <w:rPr>
+          <w:rFonts w:ascii="Consolas" w:hAnsi="Consolas" w:cs="Consolas"/>
+          <w:color w:val="000000"/>
+          <w:sz w:val="20"/>
+          <w:szCs w:val="20"/>
+        </w:rPr>
+        <w:tab/>
+      </w:r>
+      <w:proofErr w:type="spellStart"/>
+      <w:r>
+        <w:rPr>
+          <w:rFonts w:ascii="Consolas" w:hAnsi="Consolas" w:cs="Consolas"/>
+          <w:b/>
+          <w:bCs/>
+          <w:color w:val="7F0055"/>
+          <w:sz w:val="20"/>
+          <w:szCs w:val="20"/>
+        </w:rPr>
+        <w:t>private</w:t>
+      </w:r>
+      <w:proofErr w:type="spellEnd"/>
+      <w:r>
+        <w:rPr>
+          <w:rFonts w:ascii="Consolas" w:hAnsi="Consolas" w:cs="Consolas"/>
+          <w:color w:val="000000"/>
+          <w:sz w:val="20"/>
+          <w:szCs w:val="20"/>
+        </w:rPr>
+        <w:t xml:space="preserve"> </w:t>
+      </w:r>
+      <w:proofErr w:type="spellStart"/>
+      <w:r>
+        <w:rPr>
+          <w:rFonts w:ascii="Consolas" w:hAnsi="Consolas" w:cs="Consolas"/>
+          <w:b/>
+          <w:bCs/>
+          <w:color w:val="7F0055"/>
+          <w:sz w:val="20"/>
+          <w:szCs w:val="20"/>
+        </w:rPr>
+        <w:t>int</w:t>
+      </w:r>
+      <w:proofErr w:type="spellEnd"/>
+      <w:r>
+        <w:rPr>
+          <w:rFonts w:ascii="Consolas" w:hAnsi="Consolas" w:cs="Consolas"/>
+          <w:color w:val="000000"/>
+          <w:sz w:val="20"/>
+          <w:szCs w:val="20"/>
+        </w:rPr>
+        <w:t xml:space="preserve"> </w:t>
+      </w:r>
+      <w:r>
+        <w:rPr>
+          <w:rFonts w:ascii="Consolas" w:hAnsi="Consolas" w:cs="Consolas"/>
+          <w:color w:val="0000C0"/>
+          <w:sz w:val="20"/>
+          <w:szCs w:val="20"/>
+        </w:rPr>
+        <w:t>PENA_CONDENACAO_CUMPLICES</w:t>
+      </w:r>
+      <w:r>
+        <w:rPr>
+          <w:rFonts w:ascii="Consolas" w:hAnsi="Consolas" w:cs="Consolas"/>
+          <w:color w:val="000000"/>
+          <w:sz w:val="20"/>
+          <w:szCs w:val="20"/>
+        </w:rPr>
+        <w:t xml:space="preserve"> = 11;</w:t>
+      </w:r>
+    </w:p>
+    <w:p>
+      <w:pPr>
+        <w:autoSpaceDE w:val="0"/>
+        <w:autoSpaceDN w:val="0"/>
+        <w:adjustRightInd w:val="0"/>
+        <w:spacing w:after="0" w:line="240" w:lineRule="auto"/>
+        <w:rPr>
+          <w:rFonts w:ascii="Consolas" w:hAnsi="Consolas" w:cs="Consolas"/>
+          <w:sz w:val="20"/>
+          <w:szCs w:val="20"/>
+        </w:rPr>
+      </w:pPr>
+    </w:p>
+    <w:p>
+      <w:pPr>
+        <w:autoSpaceDE w:val="0"/>
+        <w:autoSpaceDN w:val="0"/>
+        <w:adjustRightInd w:val="0"/>
+        <w:spacing w:after="0" w:line="240" w:lineRule="auto"/>
+        <w:rPr>
+          <w:rFonts w:ascii="Consolas" w:hAnsi="Consolas" w:cs="Consolas"/>
+          <w:sz w:val="20"/>
+          <w:szCs w:val="20"/>
+        </w:rPr>
+      </w:pPr>
+      <w:r>
+        <w:rPr>
+          <w:rFonts w:ascii="Consolas" w:hAnsi="Consolas" w:cs="Consolas"/>
+          <w:color w:val="000000"/>
+          <w:sz w:val="20"/>
+          <w:szCs w:val="20"/>
+        </w:rPr>
+        <w:tab/>
+      </w:r>
+      <w:proofErr w:type="spellStart"/>
+      <w:r>
+        <w:rPr>
+          <w:rFonts w:ascii="Consolas" w:hAnsi="Consolas" w:cs="Consolas"/>
+          <w:b/>
+          <w:bCs/>
+          <w:color w:val="7F0055"/>
+          <w:sz w:val="20"/>
+          <w:szCs w:val="20"/>
+        </w:rPr>
+        <w:t>public</w:t>
+      </w:r>
+      <w:proofErr w:type="spellEnd"/>
+      <w:r>
+        <w:rPr>
+          <w:rFonts w:ascii="Consolas" w:hAnsi="Consolas" w:cs="Consolas"/>
+          <w:color w:val="000000"/>
+          <w:sz w:val="20"/>
+          <w:szCs w:val="20"/>
+        </w:rPr>
+        <w:t xml:space="preserve"> </w:t>
+      </w:r>
+      <w:proofErr w:type="spellStart"/>
+      <w:r>
+        <w:rPr>
+          <w:rFonts w:ascii="Consolas" w:hAnsi="Consolas" w:cs="Consolas"/>
+          <w:b/>
+          <w:bCs/>
+          <w:color w:val="7F0055"/>
+          <w:sz w:val="20"/>
+          <w:szCs w:val="20"/>
+        </w:rPr>
+        <w:t>int</w:t>
+      </w:r>
+      <w:proofErr w:type="spellEnd"/>
+      <w:r>
+        <w:rPr>
+          <w:rFonts w:ascii="Consolas" w:hAnsi="Consolas" w:cs="Consolas"/>
+          <w:color w:val="000000"/>
+          <w:sz w:val="20"/>
+          <w:szCs w:val="20"/>
+        </w:rPr>
+        <w:t xml:space="preserve"> </w:t>
+      </w:r>
+      <w:proofErr w:type="spellStart"/>
+      <w:proofErr w:type="gramStart"/>
+      <w:r>
+        <w:rPr>
+          <w:rFonts w:ascii="Consolas" w:hAnsi="Consolas" w:cs="Consolas"/>
+          <w:color w:val="000000"/>
+          <w:sz w:val="20"/>
+          <w:szCs w:val="20"/>
+        </w:rPr>
+        <w:t>calculaPena</w:t>
+      </w:r>
+      <w:proofErr w:type="spellEnd"/>
+      <w:r>
+        <w:rPr>
+          <w:rFonts w:ascii="Consolas" w:hAnsi="Consolas" w:cs="Consolas"/>
+          <w:color w:val="000000"/>
+          <w:sz w:val="20"/>
+          <w:szCs w:val="20"/>
+        </w:rPr>
+        <w:t>(</w:t>
+      </w:r>
+      <w:proofErr w:type="gramEnd"/>
+      <w:r>
+        <w:rPr>
+          <w:rFonts w:ascii="Consolas" w:hAnsi="Consolas" w:cs="Consolas"/>
+          <w:color w:val="000000"/>
+          <w:sz w:val="20"/>
+          <w:szCs w:val="20"/>
+          <w:u w:val="single"/>
+        </w:rPr>
+        <w:t>Resposta</w:t>
+      </w:r>
+      <w:r>
+        <w:rPr>
+          <w:rFonts w:ascii="Consolas" w:hAnsi="Consolas" w:cs="Consolas"/>
+          <w:color w:val="000000"/>
+          <w:sz w:val="20"/>
+          <w:szCs w:val="20"/>
+        </w:rPr>
+        <w:t xml:space="preserve"> </w:t>
+      </w:r>
+      <w:proofErr w:type="spellStart"/>
+      <w:r>
+        <w:rPr>
+          <w:rFonts w:ascii="Consolas" w:hAnsi="Consolas" w:cs="Consolas"/>
+          <w:color w:val="6A3E3E"/>
+          <w:sz w:val="20"/>
+          <w:szCs w:val="20"/>
+        </w:rPr>
+        <w:t>respostaPrisioneiroA</w:t>
+      </w:r>
+      <w:proofErr w:type="spellEnd"/>
+      <w:r>
+        <w:rPr>
+          <w:rFonts w:ascii="Consolas" w:hAnsi="Consolas" w:cs="Consolas"/>
+          <w:color w:val="000000"/>
+          <w:sz w:val="20"/>
+          <w:szCs w:val="20"/>
+        </w:rPr>
+        <w:t xml:space="preserve">, </w:t>
+      </w:r>
+      <w:r>
+        <w:rPr>
+          <w:rFonts w:ascii="Consolas" w:hAnsi="Consolas" w:cs="Consolas"/>
+          <w:color w:val="000000"/>
+          <w:sz w:val="20"/>
+          <w:szCs w:val="20"/>
+          <w:u w:val="single"/>
+        </w:rPr>
+        <w:t>Resposta</w:t>
+      </w:r>
+      <w:r>
+        <w:rPr>
+          <w:rFonts w:ascii="Consolas" w:hAnsi="Consolas" w:cs="Consolas"/>
+          <w:color w:val="000000"/>
+          <w:sz w:val="20"/>
+          <w:szCs w:val="20"/>
+        </w:rPr>
+        <w:t xml:space="preserve"> </w:t>
+      </w:r>
+      <w:proofErr w:type="spellStart"/>
+      <w:r>
+        <w:rPr>
+          <w:rFonts w:ascii="Consolas" w:hAnsi="Consolas" w:cs="Consolas"/>
+          <w:color w:val="6A3E3E"/>
+          <w:sz w:val="20"/>
+          <w:szCs w:val="20"/>
+        </w:rPr>
+        <w:t>respostaPrisioneiroB</w:t>
+      </w:r>
+      <w:proofErr w:type="spellEnd"/>
+      <w:r>
+        <w:rPr>
+          <w:rFonts w:ascii="Consolas" w:hAnsi="Consolas" w:cs="Consolas"/>
+          <w:color w:val="000000"/>
+          <w:sz w:val="20"/>
+          <w:szCs w:val="20"/>
+        </w:rPr>
+        <w:t>) {</w:t>
+      </w:r>
+    </w:p>
+    <w:p>
+      <w:pPr>
+        <w:autoSpaceDE w:val="0"/>
+        <w:autoSpaceDN w:val="0"/>
+        <w:adjustRightInd w:val="0"/>
+        <w:spacing w:after="0" w:line="240" w:lineRule="auto"/>
+        <w:rPr>
+          <w:rFonts w:ascii="Consolas" w:hAnsi="Consolas" w:cs="Consolas"/>
+          <w:sz w:val="20"/>
+          <w:szCs w:val="20"/>
+        </w:rPr>
+      </w:pPr>
+      <w:r>
+        <w:rPr>
+          <w:rFonts w:ascii="Consolas" w:hAnsi="Consolas" w:cs="Consolas"/>
+          <w:color w:val="000000"/>
+          <w:sz w:val="20"/>
+          <w:szCs w:val="20"/>
+        </w:rPr>
+        <w:tab/>
+      </w:r>
+      <w:r>
+        <w:rPr>
+          <w:rFonts w:ascii="Consolas" w:hAnsi="Consolas" w:cs="Consolas"/>
+          <w:color w:val="000000"/>
+          <w:sz w:val="20"/>
+          <w:szCs w:val="20"/>
+        </w:rPr>
+        <w:tab/>
+      </w:r>
+      <w:proofErr w:type="spellStart"/>
+      <w:r>
+        <w:rPr>
+          <w:rFonts w:ascii="Consolas" w:hAnsi="Consolas" w:cs="Consolas"/>
+          <w:b/>
+          <w:bCs/>
+          <w:color w:val="7F0055"/>
+          <w:sz w:val="20"/>
+          <w:szCs w:val="20"/>
+        </w:rPr>
+        <w:t>if</w:t>
+      </w:r>
+      <w:proofErr w:type="spellEnd"/>
+      <w:r>
+        <w:rPr>
+          <w:rFonts w:ascii="Consolas" w:hAnsi="Consolas" w:cs="Consolas"/>
+          <w:color w:val="000000"/>
+          <w:sz w:val="20"/>
+          <w:szCs w:val="20"/>
+        </w:rPr>
+        <w:t xml:space="preserve"> (</w:t>
+      </w:r>
+      <w:proofErr w:type="spellStart"/>
+      <w:r>
+        <w:rPr>
+          <w:rFonts w:ascii="Consolas" w:hAnsi="Consolas" w:cs="Consolas"/>
+          <w:color w:val="6A3E3E"/>
+          <w:sz w:val="20"/>
+          <w:szCs w:val="20"/>
+        </w:rPr>
+        <w:t>respostaPrisioneiroA</w:t>
+      </w:r>
+      <w:proofErr w:type="spellEnd"/>
+      <w:r>
+        <w:rPr>
+          <w:rFonts w:ascii="Consolas" w:hAnsi="Consolas" w:cs="Consolas"/>
+          <w:color w:val="000000"/>
+          <w:sz w:val="20"/>
+          <w:szCs w:val="20"/>
+        </w:rPr>
+        <w:t xml:space="preserve"> == </w:t>
+      </w:r>
+      <w:proofErr w:type="spellStart"/>
+      <w:r>
+        <w:rPr>
+          <w:rFonts w:ascii="Consolas" w:hAnsi="Consolas" w:cs="Consolas"/>
+          <w:color w:val="000000"/>
+          <w:sz w:val="20"/>
+          <w:szCs w:val="20"/>
+          <w:u w:val="single"/>
+        </w:rPr>
+        <w:t>Resposta</w:t>
+      </w:r>
+      <w:r>
+        <w:rPr>
+          <w:rFonts w:ascii="Consolas" w:hAnsi="Consolas" w:cs="Consolas"/>
+          <w:color w:val="000000"/>
+          <w:sz w:val="20"/>
+          <w:szCs w:val="20"/>
+        </w:rPr>
+        <w:t>.DELACAO</w:t>
+      </w:r>
+      <w:proofErr w:type="spellEnd"/>
+      <w:r>
+        <w:rPr>
+          <w:rFonts w:ascii="Consolas" w:hAnsi="Consolas" w:cs="Consolas"/>
+          <w:color w:val="000000"/>
+          <w:sz w:val="20"/>
+          <w:szCs w:val="20"/>
+        </w:rPr>
+        <w:t>) {</w:t>
+      </w:r>
+    </w:p>
+    <w:p>
+      <w:pPr>
+        <w:autoSpaceDE w:val="0"/>
+        <w:autoSpaceDN w:val="0"/>
+        <w:adjustRightInd w:val="0"/>
+        <w:spacing w:after="0" w:line="240" w:lineRule="auto"/>
+        <w:rPr>
+          <w:rFonts w:ascii="Consolas" w:hAnsi="Consolas" w:cs="Consolas"/>
+          <w:sz w:val="20"/>
+          <w:szCs w:val="20"/>
+        </w:rPr>
+      </w:pPr>
+      <w:r>
+        <w:rPr>
+          <w:rFonts w:ascii="Consolas" w:hAnsi="Consolas" w:cs="Consolas"/>
+          <w:color w:val="000000"/>
+          <w:sz w:val="20"/>
+          <w:szCs w:val="20"/>
+        </w:rPr>
+        <w:tab/>
+      </w:r>
+      <w:r>
+        <w:rPr>
+          <w:rFonts w:ascii="Consolas" w:hAnsi="Consolas" w:cs="Consolas"/>
+          <w:color w:val="000000"/>
+          <w:sz w:val="20"/>
+          <w:szCs w:val="20"/>
+        </w:rPr>
+        <w:tab/>
+      </w:r>
+      <w:r>
+        <w:rPr>
+          <w:rFonts w:ascii="Consolas" w:hAnsi="Consolas" w:cs="Consolas"/>
+          <w:color w:val="000000"/>
+          <w:sz w:val="20"/>
+          <w:szCs w:val="20"/>
+        </w:rPr>
+        <w:tab/>
+      </w:r>
+      <w:proofErr w:type="spellStart"/>
+      <w:r>
+        <w:rPr>
+          <w:rFonts w:ascii="Consolas" w:hAnsi="Consolas" w:cs="Consolas"/>
+          <w:b/>
+          <w:bCs/>
+          <w:color w:val="7F0055"/>
+          <w:sz w:val="20"/>
+          <w:szCs w:val="20"/>
+        </w:rPr>
+        <w:t>if</w:t>
+      </w:r>
+      <w:proofErr w:type="spellEnd"/>
+      <w:r>
+        <w:rPr>
+          <w:rFonts w:ascii="Consolas" w:hAnsi="Consolas" w:cs="Consolas"/>
+          <w:color w:val="000000"/>
+          <w:sz w:val="20"/>
+          <w:szCs w:val="20"/>
+        </w:rPr>
+        <w:t xml:space="preserve"> (</w:t>
+      </w:r>
+      <w:proofErr w:type="spellStart"/>
+      <w:r>
+        <w:rPr>
+          <w:rFonts w:ascii="Consolas" w:hAnsi="Consolas" w:cs="Consolas"/>
+          <w:color w:val="6A3E3E"/>
+          <w:sz w:val="20"/>
+          <w:szCs w:val="20"/>
+        </w:rPr>
+        <w:t>respostaPrisioneiroB</w:t>
+      </w:r>
+      <w:proofErr w:type="spellEnd"/>
+      <w:r>
+        <w:rPr>
+          <w:rFonts w:ascii="Consolas" w:hAnsi="Consolas" w:cs="Consolas"/>
+          <w:color w:val="000000"/>
+          <w:sz w:val="20"/>
+          <w:szCs w:val="20"/>
+        </w:rPr>
+        <w:t xml:space="preserve"> == </w:t>
+      </w:r>
+      <w:proofErr w:type="spellStart"/>
+      <w:r>
+        <w:rPr>
+          <w:rFonts w:ascii="Consolas" w:hAnsi="Consolas" w:cs="Consolas"/>
+          <w:color w:val="000000"/>
+          <w:sz w:val="20"/>
+          <w:szCs w:val="20"/>
+          <w:u w:val="single"/>
+        </w:rPr>
+        <w:t>Resposta</w:t>
+      </w:r>
+      <w:r>
+        <w:rPr>
+          <w:rFonts w:ascii="Consolas" w:hAnsi="Consolas" w:cs="Consolas"/>
+          <w:color w:val="000000"/>
+          <w:sz w:val="20"/>
+          <w:szCs w:val="20"/>
+        </w:rPr>
+        <w:t>.DELACAO</w:t>
+      </w:r>
+      <w:proofErr w:type="spellEnd"/>
+      <w:r>
+        <w:rPr>
+          <w:rFonts w:ascii="Consolas" w:hAnsi="Consolas" w:cs="Consolas"/>
+          <w:color w:val="000000"/>
+          <w:sz w:val="20"/>
+          <w:szCs w:val="20"/>
+        </w:rPr>
+        <w:t>) {</w:t>
+      </w:r>
+    </w:p>
+    <w:p>
+      <w:pPr>
+        <w:autoSpaceDE w:val="0"/>
+        <w:autoSpaceDN w:val="0"/>
+        <w:adjustRightInd w:val="0"/>
+        <w:spacing w:after="0" w:line="240" w:lineRule="auto"/>
+        <w:rPr>
+          <w:rFonts w:ascii="Consolas" w:hAnsi="Consolas" w:cs="Consolas"/>
+          <w:sz w:val="20"/>
+          <w:szCs w:val="20"/>
+        </w:rPr>
+      </w:pPr>
+      <w:r>
+        <w:rPr>
+          <w:rFonts w:ascii="Consolas" w:hAnsi="Consolas" w:cs="Consolas"/>
+          <w:color w:val="000000"/>
+          <w:sz w:val="20"/>
+          <w:szCs w:val="20"/>
+        </w:rPr>
+        <w:tab/>
+      </w:r>
+      <w:r>
+        <w:rPr>
+          <w:rFonts w:ascii="Consolas" w:hAnsi="Consolas" w:cs="Consolas"/>
+          <w:color w:val="000000"/>
+          <w:sz w:val="20"/>
+          <w:szCs w:val="20"/>
+        </w:rPr>
+        <w:tab/>
+      </w:r>
+      <w:r>
+        <w:rPr>
+          <w:rFonts w:ascii="Consolas" w:hAnsi="Consolas" w:cs="Consolas"/>
+          <w:color w:val="000000"/>
+          <w:sz w:val="20"/>
+          <w:szCs w:val="20"/>
+        </w:rPr>
+        <w:tab/>
+      </w:r>
+      <w:r>
+        <w:rPr>
+          <w:rFonts w:ascii="Consolas" w:hAnsi="Consolas" w:cs="Consolas"/>
+          <w:color w:val="000000"/>
+          <w:sz w:val="20"/>
+          <w:szCs w:val="20"/>
+        </w:rPr>
+        <w:tab/>
+      </w:r>
+      <w:proofErr w:type="spellStart"/>
+      <w:r>
+        <w:rPr>
+          <w:rFonts w:ascii="Consolas" w:hAnsi="Consolas" w:cs="Consolas"/>
+          <w:b/>
+          <w:bCs/>
+          <w:color w:val="7F0055"/>
+          <w:sz w:val="20"/>
+          <w:szCs w:val="20"/>
+        </w:rPr>
+        <w:t>return</w:t>
+      </w:r>
+      <w:proofErr w:type="spellEnd"/>
+      <w:r>
+        <w:rPr>
+          <w:rFonts w:ascii="Consolas" w:hAnsi="Consolas" w:cs="Consolas"/>
+          <w:color w:val="000000"/>
+          <w:sz w:val="20"/>
+          <w:szCs w:val="20"/>
+        </w:rPr>
+        <w:t xml:space="preserve"> </w:t>
+      </w:r>
+      <w:r>
+        <w:rPr>
+          <w:rFonts w:ascii="Consolas" w:hAnsi="Consolas" w:cs="Consolas"/>
+          <w:color w:val="0000C0"/>
+          <w:sz w:val="20"/>
+          <w:szCs w:val="20"/>
+        </w:rPr>
+        <w:t>PENA_CONDENACAO_MUTUA</w:t>
+      </w:r>
+      <w:r>
+        <w:rPr>
+          <w:rFonts w:ascii="Consolas" w:hAnsi="Consolas" w:cs="Consolas"/>
+          <w:color w:val="000000"/>
+          <w:sz w:val="20"/>
+          <w:szCs w:val="20"/>
+        </w:rPr>
+        <w:t>;</w:t>
+      </w:r>
+    </w:p>
+    <w:p>
+      <w:pPr>
+        <w:autoSpaceDE w:val="0"/>
+        <w:autoSpaceDN w:val="0"/>
+        <w:adjustRightInd w:val="0"/>
+        <w:spacing w:after="0" w:line="240" w:lineRule="auto"/>
+        <w:rPr>
+          <w:rFonts w:ascii="Consolas" w:hAnsi="Consolas" w:cs="Consolas"/>
+          <w:sz w:val="20"/>
+          <w:szCs w:val="20"/>
+          <w:lang w:val="en-US"/>
+        </w:rPr>
+      </w:pPr>
+      <w:r>
+        <w:rPr>
+          <w:rFonts w:ascii="Consolas" w:hAnsi="Consolas" w:cs="Consolas"/>
+          <w:color w:val="000000"/>
+          <w:sz w:val="20"/>
+          <w:szCs w:val="20"/>
+        </w:rPr>
+        <w:tab/>
+      </w:r>
+      <w:r>
+        <w:rPr>
+          <w:rFonts w:ascii="Consolas" w:hAnsi="Consolas" w:cs="Consolas"/>
+          <w:color w:val="000000"/>
+          <w:sz w:val="20"/>
+          <w:szCs w:val="20"/>
+        </w:rPr>
+        <w:tab/>
+      </w:r>
+      <w:r>
+        <w:rPr>
+          <w:rFonts w:ascii="Consolas" w:hAnsi="Consolas" w:cs="Consolas"/>
+          <w:color w:val="000000"/>
+          <w:sz w:val="20"/>
+          <w:szCs w:val="20"/>
+        </w:rPr>
+        <w:tab/>
+      </w:r>
+      <w:r>
+        <w:rPr>
+          <w:rFonts w:ascii="Consolas" w:hAnsi="Consolas" w:cs="Consolas"/>
+          <w:color w:val="000000"/>
+          <w:sz w:val="20"/>
+          <w:szCs w:val="20"/>
+          <w:lang w:val="en-US"/>
+        </w:rPr>
+        <w:t xml:space="preserve">} </w:t>
+      </w:r>
+      <w:r>
+        <w:rPr>
+          <w:rFonts w:ascii="Consolas" w:hAnsi="Consolas" w:cs="Consolas"/>
+          <w:b/>
+          <w:bCs/>
+          <w:color w:val="7F0055"/>
+          <w:sz w:val="20"/>
+          <w:szCs w:val="20"/>
+          <w:lang w:val="en-US"/>
+        </w:rPr>
+        <w:t>else</w:t>
+      </w:r>
+      <w:r>
+        <w:rPr>
+          <w:rFonts w:ascii="Consolas" w:hAnsi="Consolas" w:cs="Consolas"/>
+          <w:color w:val="000000"/>
+          <w:sz w:val="20"/>
+          <w:szCs w:val="20"/>
+          <w:lang w:val="en-US"/>
+        </w:rPr>
+        <w:t xml:space="preserve"> {</w:t>
+      </w:r>
+    </w:p>
+    <w:p>
+      <w:pPr>
+        <w:autoSpaceDE w:val="0"/>
+        <w:autoSpaceDN w:val="0"/>
+        <w:adjustRightInd w:val="0"/>
+        <w:spacing w:after="0" w:line="240" w:lineRule="auto"/>
+        <w:rPr>
+          <w:rFonts w:ascii="Consolas" w:hAnsi="Consolas" w:cs="Consolas"/>
+          <w:sz w:val="20"/>
+          <w:szCs w:val="20"/>
+          <w:lang w:val="en-US"/>
+        </w:rPr>
+      </w:pPr>
+      <w:r>
+        <w:rPr>
+          <w:rFonts w:ascii="Consolas" w:hAnsi="Consolas" w:cs="Consolas"/>
+          <w:color w:val="000000"/>
+          <w:sz w:val="20"/>
+          <w:szCs w:val="20"/>
+          <w:lang w:val="en-US"/>
+        </w:rPr>
+        <w:tab/>
+      </w:r>
+      <w:r>
+        <w:rPr>
+          <w:rFonts w:ascii="Consolas" w:hAnsi="Consolas" w:cs="Consolas"/>
+          <w:color w:val="000000"/>
+          <w:sz w:val="20"/>
+          <w:szCs w:val="20"/>
+          <w:lang w:val="en-US"/>
+        </w:rPr>
+        <w:tab/>
+      </w:r>
+      <w:r>
+        <w:rPr>
+          <w:rFonts w:ascii="Consolas" w:hAnsi="Consolas" w:cs="Consolas"/>
+          <w:color w:val="000000"/>
+          <w:sz w:val="20"/>
+          <w:szCs w:val="20"/>
+          <w:lang w:val="en-US"/>
+        </w:rPr>
+        <w:tab/>
+      </w:r>
+      <w:r>
+        <w:rPr>
+          <w:rFonts w:ascii="Consolas" w:hAnsi="Consolas" w:cs="Consolas"/>
+          <w:color w:val="000000"/>
+          <w:sz w:val="20"/>
+          <w:szCs w:val="20"/>
+          <w:lang w:val="en-US"/>
+        </w:rPr>
+        <w:tab/>
+      </w:r>
+      <w:r>
+        <w:rPr>
+          <w:rFonts w:ascii="Consolas" w:hAnsi="Consolas" w:cs="Consolas"/>
+          <w:b/>
+          <w:bCs/>
+          <w:color w:val="7F0055"/>
+          <w:sz w:val="20"/>
+          <w:szCs w:val="20"/>
+          <w:lang w:val="en-US"/>
+        </w:rPr>
+        <w:t>return</w:t>
+      </w:r>
+      <w:r>
+        <w:rPr>
+          <w:rFonts w:ascii="Consolas" w:hAnsi="Consolas" w:cs="Consolas"/>
+          <w:color w:val="000000"/>
+          <w:sz w:val="20"/>
+          <w:szCs w:val="20"/>
+          <w:lang w:val="en-US"/>
+        </w:rPr>
+        <w:t xml:space="preserve"> </w:t>
+      </w:r>
+      <w:r>
+        <w:rPr>
+          <w:rFonts w:ascii="Consolas" w:hAnsi="Consolas" w:cs="Consolas"/>
+          <w:color w:val="0000C0"/>
+          <w:sz w:val="20"/>
+          <w:szCs w:val="20"/>
+          <w:lang w:val="en-US"/>
+        </w:rPr>
+        <w:t>PENA_INOCENCIA</w:t>
+      </w:r>
+      <w:r>
+        <w:rPr>
+          <w:rFonts w:ascii="Consolas" w:hAnsi="Consolas" w:cs="Consolas"/>
+          <w:color w:val="000000"/>
+          <w:sz w:val="20"/>
+          <w:szCs w:val="20"/>
+          <w:lang w:val="en-US"/>
+        </w:rPr>
+        <w:t>;</w:t>
+      </w:r>
+    </w:p>
+    <w:p>
+      <w:pPr>
+        <w:autoSpaceDE w:val="0"/>
+        <w:autoSpaceDN w:val="0"/>
+        <w:adjustRightInd w:val="0"/>
+        <w:spacing w:after="0" w:line="240" w:lineRule="auto"/>
+        <w:rPr>
+          <w:rFonts w:ascii="Consolas" w:hAnsi="Consolas" w:cs="Consolas"/>
+          <w:sz w:val="20"/>
+          <w:szCs w:val="20"/>
+          <w:lang w:val="en-US"/>
+        </w:rPr>
+      </w:pPr>
+      <w:r>
+        <w:rPr>
+          <w:rFonts w:ascii="Consolas" w:hAnsi="Consolas" w:cs="Consolas"/>
+          <w:color w:val="000000"/>
+          <w:sz w:val="20"/>
+          <w:szCs w:val="20"/>
+          <w:lang w:val="en-US"/>
+        </w:rPr>
+        <w:tab/>
+      </w:r>
+      <w:r>
+        <w:rPr>
+          <w:rFonts w:ascii="Consolas" w:hAnsi="Consolas" w:cs="Consolas"/>
+          <w:color w:val="000000"/>
+          <w:sz w:val="20"/>
+          <w:szCs w:val="20"/>
+          <w:lang w:val="en-US"/>
+        </w:rPr>
+        <w:tab/>
+      </w:r>
+      <w:r>
+        <w:rPr>
+          <w:rFonts w:ascii="Consolas" w:hAnsi="Consolas" w:cs="Consolas"/>
+          <w:color w:val="000000"/>
+          <w:sz w:val="20"/>
+          <w:szCs w:val="20"/>
+          <w:lang w:val="en-US"/>
+        </w:rPr>
+        <w:tab/>
+        <w:t>}</w:t>
+      </w:r>
+    </w:p>
+    <w:p>
+      <w:pPr>
+        <w:autoSpaceDE w:val="0"/>
+        <w:autoSpaceDN w:val="0"/>
+        <w:adjustRightInd w:val="0"/>
+        <w:spacing w:after="0" w:line="240" w:lineRule="auto"/>
+        <w:rPr>
+          <w:rFonts w:ascii="Consolas" w:hAnsi="Consolas" w:cs="Consolas"/>
+          <w:sz w:val="20"/>
+          <w:szCs w:val="20"/>
+          <w:lang w:val="en-US"/>
+        </w:rPr>
+      </w:pPr>
+      <w:r>
+        <w:rPr>
+          <w:rFonts w:ascii="Consolas" w:hAnsi="Consolas" w:cs="Consolas"/>
+          <w:color w:val="000000"/>
+          <w:sz w:val="20"/>
+          <w:szCs w:val="20"/>
+          <w:lang w:val="en-US"/>
+        </w:rPr>
+        <w:tab/>
+      </w:r>
+      <w:r>
+        <w:rPr>
+          <w:rFonts w:ascii="Consolas" w:hAnsi="Consolas" w:cs="Consolas"/>
+          <w:color w:val="000000"/>
+          <w:sz w:val="20"/>
+          <w:szCs w:val="20"/>
+          <w:lang w:val="en-US"/>
+        </w:rPr>
+        <w:tab/>
+        <w:t xml:space="preserve">} </w:t>
+      </w:r>
+      <w:r>
+        <w:rPr>
+          <w:rFonts w:ascii="Consolas" w:hAnsi="Consolas" w:cs="Consolas"/>
+          <w:b/>
+          <w:bCs/>
+          <w:color w:val="7F0055"/>
+          <w:sz w:val="20"/>
+          <w:szCs w:val="20"/>
+          <w:lang w:val="en-US"/>
+        </w:rPr>
+        <w:t>else</w:t>
+      </w:r>
+      <w:r>
+        <w:rPr>
+          <w:rFonts w:ascii="Consolas" w:hAnsi="Consolas" w:cs="Consolas"/>
+          <w:color w:val="000000"/>
+          <w:sz w:val="20"/>
+          <w:szCs w:val="20"/>
+          <w:lang w:val="en-US"/>
+        </w:rPr>
+        <w:t xml:space="preserve"> {</w:t>
+      </w:r>
+    </w:p>
+    <w:p>
+      <w:pPr>
+        <w:autoSpaceDE w:val="0"/>
+        <w:autoSpaceDN w:val="0"/>
+        <w:adjustRightInd w:val="0"/>
+        <w:spacing w:after="0" w:line="240" w:lineRule="auto"/>
+        <w:rPr>
+          <w:rFonts w:ascii="Consolas" w:hAnsi="Consolas" w:cs="Consolas"/>
+          <w:sz w:val="20"/>
+          <w:szCs w:val="20"/>
+        </w:rPr>
+      </w:pPr>
+      <w:r>
+        <w:rPr>
+          <w:rFonts w:ascii="Consolas" w:hAnsi="Consolas" w:cs="Consolas"/>
+          <w:color w:val="000000"/>
+          <w:sz w:val="20"/>
+          <w:szCs w:val="20"/>
+          <w:lang w:val="en-US"/>
+        </w:rPr>
+        <w:tab/>
+      </w:r>
+      <w:r>
+        <w:rPr>
+          <w:rFonts w:ascii="Consolas" w:hAnsi="Consolas" w:cs="Consolas"/>
+          <w:color w:val="000000"/>
+          <w:sz w:val="20"/>
+          <w:szCs w:val="20"/>
+          <w:lang w:val="en-US"/>
+        </w:rPr>
+        <w:tab/>
+      </w:r>
+      <w:r>
+        <w:rPr>
+          <w:rFonts w:ascii="Consolas" w:hAnsi="Consolas" w:cs="Consolas"/>
+          <w:color w:val="000000"/>
+          <w:sz w:val="20"/>
+          <w:szCs w:val="20"/>
+          <w:lang w:val="en-US"/>
+        </w:rPr>
+        <w:tab/>
+      </w:r>
+      <w:proofErr w:type="spellStart"/>
+      <w:r>
+        <w:rPr>
+          <w:rFonts w:ascii="Consolas" w:hAnsi="Consolas" w:cs="Consolas"/>
+          <w:b/>
+          <w:bCs/>
+          <w:color w:val="7F0055"/>
+          <w:sz w:val="20"/>
+          <w:szCs w:val="20"/>
+        </w:rPr>
+        <w:t>if</w:t>
+      </w:r>
+      <w:proofErr w:type="spellEnd"/>
+      <w:r>
+        <w:rPr>
+          <w:rFonts w:ascii="Consolas" w:hAnsi="Consolas" w:cs="Consolas"/>
+          <w:color w:val="000000"/>
+          <w:sz w:val="20"/>
+          <w:szCs w:val="20"/>
+        </w:rPr>
+        <w:t xml:space="preserve"> (</w:t>
+      </w:r>
+      <w:proofErr w:type="spellStart"/>
+      <w:r>
+        <w:rPr>
+          <w:rFonts w:ascii="Consolas" w:hAnsi="Consolas" w:cs="Consolas"/>
+          <w:color w:val="6A3E3E"/>
+          <w:sz w:val="20"/>
+          <w:szCs w:val="20"/>
+        </w:rPr>
+        <w:t>respostaPrisioneiroB</w:t>
+      </w:r>
+      <w:proofErr w:type="spellEnd"/>
+      <w:r>
+        <w:rPr>
+          <w:rFonts w:ascii="Consolas" w:hAnsi="Consolas" w:cs="Consolas"/>
+          <w:color w:val="000000"/>
+          <w:sz w:val="20"/>
+          <w:szCs w:val="20"/>
+        </w:rPr>
+        <w:t xml:space="preserve"> == </w:t>
+      </w:r>
+      <w:proofErr w:type="spellStart"/>
+      <w:r>
+        <w:rPr>
+          <w:rFonts w:ascii="Consolas" w:hAnsi="Consolas" w:cs="Consolas"/>
+          <w:color w:val="000000"/>
+          <w:sz w:val="20"/>
+          <w:szCs w:val="20"/>
+          <w:u w:val="single"/>
+        </w:rPr>
+        <w:t>Resposta</w:t>
+      </w:r>
+      <w:r>
+        <w:rPr>
+          <w:rFonts w:ascii="Consolas" w:hAnsi="Consolas" w:cs="Consolas"/>
+          <w:color w:val="000000"/>
+          <w:sz w:val="20"/>
+          <w:szCs w:val="20"/>
+        </w:rPr>
+        <w:t>.DELACAO</w:t>
+      </w:r>
+      <w:proofErr w:type="spellEnd"/>
+      <w:r>
+        <w:rPr>
+          <w:rFonts w:ascii="Consolas" w:hAnsi="Consolas" w:cs="Consolas"/>
+          <w:color w:val="000000"/>
+          <w:sz w:val="20"/>
+          <w:szCs w:val="20"/>
+        </w:rPr>
+        <w:t>) {</w:t>
+      </w:r>
+    </w:p>
+    <w:p>
+      <w:pPr>
+        <w:autoSpaceDE w:val="0"/>
+        <w:autoSpaceDN w:val="0"/>
+        <w:adjustRightInd w:val="0"/>
+        <w:spacing w:after="0" w:line="240" w:lineRule="auto"/>
+        <w:rPr>
+          <w:rFonts w:ascii="Consolas" w:hAnsi="Consolas" w:cs="Consolas"/>
+          <w:sz w:val="20"/>
+          <w:szCs w:val="20"/>
+        </w:rPr>
+      </w:pPr>
+      <w:r>
+        <w:rPr>
+          <w:rFonts w:ascii="Consolas" w:hAnsi="Consolas" w:cs="Consolas"/>
+          <w:color w:val="000000"/>
+          <w:sz w:val="20"/>
+          <w:szCs w:val="20"/>
+        </w:rPr>
+        <w:tab/>
+      </w:r>
+      <w:r>
+        <w:rPr>
+          <w:rFonts w:ascii="Consolas" w:hAnsi="Consolas" w:cs="Consolas"/>
+          <w:color w:val="000000"/>
+          <w:sz w:val="20"/>
+          <w:szCs w:val="20"/>
+        </w:rPr>
+        <w:tab/>
+      </w:r>
+      <w:r>
+        <w:rPr>
+          <w:rFonts w:ascii="Consolas" w:hAnsi="Consolas" w:cs="Consolas"/>
+          <w:color w:val="000000"/>
+          <w:sz w:val="20"/>
+          <w:szCs w:val="20"/>
+        </w:rPr>
+        <w:tab/>
+      </w:r>
+      <w:r>
+        <w:rPr>
+          <w:rFonts w:ascii="Consolas" w:hAnsi="Consolas" w:cs="Consolas"/>
+          <w:color w:val="000000"/>
+          <w:sz w:val="20"/>
+          <w:szCs w:val="20"/>
+        </w:rPr>
+        <w:tab/>
+      </w:r>
+      <w:proofErr w:type="spellStart"/>
+      <w:r>
+        <w:rPr>
+          <w:rFonts w:ascii="Consolas" w:hAnsi="Consolas" w:cs="Consolas"/>
+          <w:b/>
+          <w:bCs/>
+          <w:color w:val="7F0055"/>
+          <w:sz w:val="20"/>
+          <w:szCs w:val="20"/>
+        </w:rPr>
+        <w:t>return</w:t>
+      </w:r>
+      <w:proofErr w:type="spellEnd"/>
+      <w:r>
+        <w:rPr>
+          <w:rFonts w:ascii="Consolas" w:hAnsi="Consolas" w:cs="Consolas"/>
+          <w:color w:val="000000"/>
+          <w:sz w:val="20"/>
+          <w:szCs w:val="20"/>
+        </w:rPr>
+        <w:t xml:space="preserve"> </w:t>
+      </w:r>
+      <w:r>
+        <w:rPr>
+          <w:rFonts w:ascii="Consolas" w:hAnsi="Consolas" w:cs="Consolas"/>
+          <w:color w:val="0000C0"/>
+          <w:sz w:val="20"/>
+          <w:szCs w:val="20"/>
+        </w:rPr>
+        <w:t>PENA_CONDENACAO_INDIVIDUAL</w:t>
+      </w:r>
+      <w:r>
+        <w:rPr>
+          <w:rFonts w:ascii="Consolas" w:hAnsi="Consolas" w:cs="Consolas"/>
+          <w:color w:val="000000"/>
+          <w:sz w:val="20"/>
+          <w:szCs w:val="20"/>
+        </w:rPr>
+        <w:t>;</w:t>
+      </w:r>
+    </w:p>
+    <w:p>
+      <w:pPr>
+        <w:autoSpaceDE w:val="0"/>
+        <w:autoSpaceDN w:val="0"/>
+        <w:adjustRightInd w:val="0"/>
+        <w:spacing w:after="0" w:line="240" w:lineRule="auto"/>
+        <w:rPr>
+          <w:rFonts w:ascii="Consolas" w:hAnsi="Consolas" w:cs="Consolas"/>
+          <w:sz w:val="20"/>
+          <w:szCs w:val="20"/>
+        </w:rPr>
+      </w:pPr>
+      <w:r>
+        <w:rPr>
+          <w:rFonts w:ascii="Consolas" w:hAnsi="Consolas" w:cs="Consolas"/>
+          <w:color w:val="000000"/>
+          <w:sz w:val="20"/>
+          <w:szCs w:val="20"/>
+        </w:rPr>
+        <w:tab/>
+      </w:r>
+      <w:r>
+        <w:rPr>
+          <w:rFonts w:ascii="Consolas" w:hAnsi="Consolas" w:cs="Consolas"/>
+          <w:color w:val="000000"/>
+          <w:sz w:val="20"/>
+          <w:szCs w:val="20"/>
+        </w:rPr>
+        <w:tab/>
+      </w:r>
+      <w:r>
+        <w:rPr>
+          <w:rFonts w:ascii="Consolas" w:hAnsi="Consolas" w:cs="Consolas"/>
+          <w:color w:val="000000"/>
+          <w:sz w:val="20"/>
+          <w:szCs w:val="20"/>
+        </w:rPr>
+        <w:tab/>
+        <w:t xml:space="preserve">} </w:t>
+      </w:r>
+      <w:proofErr w:type="spellStart"/>
+      <w:r>
+        <w:rPr>
+          <w:rFonts w:ascii="Consolas" w:hAnsi="Consolas" w:cs="Consolas"/>
+          <w:b/>
+          <w:bCs/>
+          <w:color w:val="7F0055"/>
+          <w:sz w:val="20"/>
+          <w:szCs w:val="20"/>
+        </w:rPr>
+        <w:t>else</w:t>
+      </w:r>
+      <w:proofErr w:type="spellEnd"/>
+      <w:r>
+        <w:rPr>
+          <w:rFonts w:ascii="Consolas" w:hAnsi="Consolas" w:cs="Consolas"/>
+          <w:color w:val="000000"/>
+          <w:sz w:val="20"/>
+          <w:szCs w:val="20"/>
+        </w:rPr>
+        <w:t xml:space="preserve"> {</w:t>
+      </w:r>
+    </w:p>
+    <w:p>
+      <w:pPr>
+        <w:autoSpaceDE w:val="0"/>
+        <w:autoSpaceDN w:val="0"/>
+        <w:adjustRightInd w:val="0"/>
+        <w:spacing w:after="0" w:line="240" w:lineRule="auto"/>
+        <w:rPr>
+          <w:rFonts w:ascii="Consolas" w:hAnsi="Consolas" w:cs="Consolas"/>
+          <w:sz w:val="20"/>
+          <w:szCs w:val="20"/>
+        </w:rPr>
+      </w:pPr>
+      <w:r>
+        <w:rPr>
+          <w:rFonts w:ascii="Consolas" w:hAnsi="Consolas" w:cs="Consolas"/>
+          <w:color w:val="000000"/>
+          <w:sz w:val="20"/>
+          <w:szCs w:val="20"/>
+        </w:rPr>
+        <w:tab/>
+      </w:r>
+      <w:r>
+        <w:rPr>
+          <w:rFonts w:ascii="Consolas" w:hAnsi="Consolas" w:cs="Consolas"/>
+          <w:color w:val="000000"/>
+          <w:sz w:val="20"/>
+          <w:szCs w:val="20"/>
+        </w:rPr>
+        <w:tab/>
+      </w:r>
+      <w:r>
+        <w:rPr>
+          <w:rFonts w:ascii="Consolas" w:hAnsi="Consolas" w:cs="Consolas"/>
+          <w:color w:val="000000"/>
+          <w:sz w:val="20"/>
+          <w:szCs w:val="20"/>
+        </w:rPr>
+        <w:tab/>
+      </w:r>
+      <w:r>
+        <w:rPr>
+          <w:rFonts w:ascii="Consolas" w:hAnsi="Consolas" w:cs="Consolas"/>
+          <w:color w:val="000000"/>
+          <w:sz w:val="20"/>
+          <w:szCs w:val="20"/>
+        </w:rPr>
+        <w:tab/>
+      </w:r>
+      <w:proofErr w:type="spellStart"/>
+      <w:r>
+        <w:rPr>
+          <w:rFonts w:ascii="Consolas" w:hAnsi="Consolas" w:cs="Consolas"/>
+          <w:b/>
+          <w:bCs/>
+          <w:color w:val="7F0055"/>
+          <w:sz w:val="20"/>
+          <w:szCs w:val="20"/>
+        </w:rPr>
+        <w:t>return</w:t>
+      </w:r>
+      <w:proofErr w:type="spellEnd"/>
+      <w:r>
+        <w:rPr>
+          <w:rFonts w:ascii="Consolas" w:hAnsi="Consolas" w:cs="Consolas"/>
+          <w:color w:val="000000"/>
+          <w:sz w:val="20"/>
+          <w:szCs w:val="20"/>
+        </w:rPr>
+        <w:t xml:space="preserve"> </w:t>
+      </w:r>
+      <w:r>
+        <w:rPr>
+          <w:rFonts w:ascii="Consolas" w:hAnsi="Consolas" w:cs="Consolas"/>
+          <w:color w:val="0000C0"/>
+          <w:sz w:val="20"/>
+          <w:szCs w:val="20"/>
+        </w:rPr>
+        <w:t>PENA_CONDENACAO_CUMPLICES</w:t>
+      </w:r>
+      <w:r>
+        <w:rPr>
+          <w:rFonts w:ascii="Consolas" w:hAnsi="Consolas" w:cs="Consolas"/>
+          <w:color w:val="000000"/>
+          <w:sz w:val="20"/>
+          <w:szCs w:val="20"/>
+        </w:rPr>
+        <w:t>;</w:t>
+      </w:r>
+    </w:p>
+    <w:p>
+      <w:pPr>
+        <w:autoSpaceDE w:val="0"/>
+        <w:autoSpaceDN w:val="0"/>
+        <w:adjustRightInd w:val="0"/>
+        <w:spacing w:after="0" w:line="240" w:lineRule="auto"/>
+        <w:rPr>
+          <w:rFonts w:ascii="Consolas" w:hAnsi="Consolas" w:cs="Consolas"/>
+          <w:sz w:val="20"/>
+          <w:szCs w:val="20"/>
+        </w:rPr>
+      </w:pPr>
+      <w:r>
+        <w:rPr>
+          <w:rFonts w:ascii="Consolas" w:hAnsi="Consolas" w:cs="Consolas"/>
+          <w:color w:val="000000"/>
+          <w:sz w:val="20"/>
+          <w:szCs w:val="20"/>
+        </w:rPr>
+        <w:tab/>
+      </w:r>
+      <w:r>
+        <w:rPr>
+          <w:rFonts w:ascii="Consolas" w:hAnsi="Consolas" w:cs="Consolas"/>
+          <w:color w:val="000000"/>
+          <w:sz w:val="20"/>
+          <w:szCs w:val="20"/>
+        </w:rPr>
+        <w:tab/>
+      </w:r>
+      <w:r>
+        <w:rPr>
+          <w:rFonts w:ascii="Consolas" w:hAnsi="Consolas" w:cs="Consolas"/>
+          <w:color w:val="000000"/>
+          <w:sz w:val="20"/>
+          <w:szCs w:val="20"/>
+        </w:rPr>
+        <w:tab/>
+        <w:t>}</w:t>
+      </w:r>
+    </w:p>
+    <w:p>
+      <w:pPr>
+        <w:autoSpaceDE w:val="0"/>
+        <w:autoSpaceDN w:val="0"/>
+        <w:adjustRightInd w:val="0"/>
+        <w:spacing w:after="0" w:line="240" w:lineRule="auto"/>
+        <w:rPr>
+          <w:rFonts w:ascii="Consolas" w:hAnsi="Consolas" w:cs="Consolas"/>
+          <w:sz w:val="20"/>
+          <w:szCs w:val="20"/>
+        </w:rPr>
+      </w:pPr>
+      <w:r>
+        <w:rPr>
+          <w:rFonts w:ascii="Consolas" w:hAnsi="Consolas" w:cs="Consolas"/>
+          <w:color w:val="000000"/>
+          <w:sz w:val="20"/>
+          <w:szCs w:val="20"/>
+        </w:rPr>
+        <w:tab/>
+      </w:r>
+      <w:r>
+        <w:rPr>
+          <w:rFonts w:ascii="Consolas" w:hAnsi="Consolas" w:cs="Consolas"/>
+          <w:color w:val="000000"/>
+          <w:sz w:val="20"/>
+          <w:szCs w:val="20"/>
+        </w:rPr>
+        <w:tab/>
+        <w:t>}</w:t>
+      </w:r>
+    </w:p>
+    <w:p>
+      <w:pPr>
+        <w:autoSpaceDE w:val="0"/>
+        <w:autoSpaceDN w:val="0"/>
+        <w:adjustRightInd w:val="0"/>
+        <w:spacing w:after="0" w:line="240" w:lineRule="auto"/>
+        <w:rPr>
+          <w:rFonts w:ascii="Consolas" w:hAnsi="Consolas" w:cs="Consolas"/>
+          <w:sz w:val="20"/>
+          <w:szCs w:val="20"/>
+        </w:rPr>
+      </w:pPr>
+      <w:r>
+        <w:rPr>
+          <w:rFonts w:ascii="Consolas" w:hAnsi="Consolas" w:cs="Consolas"/>
+          <w:color w:val="000000"/>
+          <w:sz w:val="20"/>
+          <w:szCs w:val="20"/>
+        </w:rPr>
+        <w:tab/>
+        <w:t>}</w:t>
+      </w:r>
+    </w:p>
+    <w:p>
+      <w:pPr>
+        <w:rPr>
+          <w:rFonts w:ascii="Consolas" w:hAnsi="Consolas" w:cs="Consolas"/>
+          <w:color w:val="000000"/>
+          <w:sz w:val="20"/>
+          <w:szCs w:val="20"/>
+        </w:rPr>
+      </w:pPr>
+      <w:r>
+        <w:rPr>
+          <w:rFonts w:ascii="Consolas" w:hAnsi="Consolas" w:cs="Consolas"/>
+          <w:color w:val="000000"/>
+          <w:sz w:val="20"/>
+          <w:szCs w:val="20"/>
+        </w:rPr>
+        <w:t>}</w:t>
+      </w:r>
+    </w:p>
     <w:p>
       <w:pPr>
         <w:autoSpaceDE w:val="0"/>

</xml_diff>